<commit_message>
fix: update A32NX checklist to match actually used checklist
Signed-off-by: Marko Mudrinić <mudrinic.mare@gmail.com>
</commit_message>
<xml_diff>
--- a/src/sop/src A32NX Manuals/FBW Checklist.docx
+++ b/src/sop/src A32NX Manuals/FBW Checklist.docx
@@ -1,6 +1,6 @@
 
 <file path=word/document.xml><?xml version="1.0" encoding="utf-8"?>
-<w:document xmlns:wpc="http://schemas.microsoft.com/office/word/2010/wordprocessingCanvas" xmlns:cx="http://schemas.microsoft.com/office/drawing/2014/chartex" xmlns:cx1="http://schemas.microsoft.com/office/drawing/2015/9/8/chartex" xmlns:cx2="http://schemas.microsoft.com/office/drawing/2015/10/21/chartex" xmlns:cx3="http://schemas.microsoft.com/office/drawing/2016/5/9/chartex" xmlns:cx4="http://schemas.microsoft.com/office/drawing/2016/5/10/chartex" xmlns:cx5="http://schemas.microsoft.com/office/drawing/2016/5/11/chartex" xmlns:cx6="http://schemas.microsoft.com/office/drawing/2016/5/12/chartex" xmlns:cx7="http://schemas.microsoft.com/office/drawing/2016/5/13/chartex" xmlns:cx8="http://schemas.microsoft.com/office/drawing/2016/5/14/chartex" xmlns:mc="http://schemas.openxmlformats.org/markup-compatibility/2006" xmlns:aink="http://schemas.microsoft.com/office/drawing/2016/ink" xmlns:am3d="http://schemas.microsoft.com/office/drawing/2017/model3d" xmlns:o="urn:schemas-microsoft-com:office:office" xmlns:r="http://schemas.openxmlformats.org/officeDocument/2006/relationships" xmlns:m="http://schemas.openxmlformats.org/officeDocument/2006/math" xmlns:v="urn:schemas-microsoft-com:vml" xmlns:wp14="http://schemas.microsoft.com/office/word/2010/wordprocessingDrawing" xmlns:wp="http://schemas.openxmlformats.org/drawingml/2006/wordprocessingDrawing" xmlns:w10="urn:schemas-microsoft-com:office:word" xmlns:w="http://schemas.openxmlformats.org/wordprocessingml/2006/main" xmlns:w14="http://schemas.microsoft.com/office/word/2010/wordml" xmlns:w15="http://schemas.microsoft.com/office/word/2012/wordml" xmlns:w16cex="http://schemas.microsoft.com/office/word/2018/wordml/cex" xmlns:w16cid="http://schemas.microsoft.com/office/word/2016/wordml/cid" xmlns:w16="http://schemas.microsoft.com/office/word/2018/wordml" xmlns:w16sdtdh="http://schemas.microsoft.com/office/word/2020/wordml/sdtdatahash" xmlns:w16se="http://schemas.microsoft.com/office/word/2015/wordml/symex" xmlns:wpg="http://schemas.microsoft.com/office/word/2010/wordprocessingGroup" xmlns:wpi="http://schemas.microsoft.com/office/word/2010/wordprocessingInk" xmlns:wne="http://schemas.microsoft.com/office/word/2006/wordml" xmlns:wps="http://schemas.microsoft.com/office/word/2010/wordprocessingShape" mc:Ignorable="w14 w15 w16se w16cid w16 w16cex w16sdtdh wp14">
+<w:document xmlns:wpc="http://schemas.microsoft.com/office/word/2010/wordprocessingCanvas" xmlns:cx="http://schemas.microsoft.com/office/drawing/2014/chartex" xmlns:cx1="http://schemas.microsoft.com/office/drawing/2015/9/8/chartex" xmlns:cx2="http://schemas.microsoft.com/office/drawing/2015/10/21/chartex" xmlns:cx3="http://schemas.microsoft.com/office/drawing/2016/5/9/chartex" xmlns:cx4="http://schemas.microsoft.com/office/drawing/2016/5/10/chartex" xmlns:cx5="http://schemas.microsoft.com/office/drawing/2016/5/11/chartex" xmlns:cx6="http://schemas.microsoft.com/office/drawing/2016/5/12/chartex" xmlns:cx7="http://schemas.microsoft.com/office/drawing/2016/5/13/chartex" xmlns:cx8="http://schemas.microsoft.com/office/drawing/2016/5/14/chartex" xmlns:mc="http://schemas.openxmlformats.org/markup-compatibility/2006" xmlns:aink="http://schemas.microsoft.com/office/drawing/2016/ink" xmlns:am3d="http://schemas.microsoft.com/office/drawing/2017/model3d" xmlns:o="urn:schemas-microsoft-com:office:office" xmlns:oel="http://schemas.microsoft.com/office/2019/extlst" xmlns:r="http://schemas.openxmlformats.org/officeDocument/2006/relationships" xmlns:m="http://schemas.openxmlformats.org/officeDocument/2006/math" xmlns:v="urn:schemas-microsoft-com:vml" xmlns:wp14="http://schemas.microsoft.com/office/word/2010/wordprocessingDrawing" xmlns:wp="http://schemas.openxmlformats.org/drawingml/2006/wordprocessingDrawing" xmlns:w10="urn:schemas-microsoft-com:office:word" xmlns:w="http://schemas.openxmlformats.org/wordprocessingml/2006/main" xmlns:w14="http://schemas.microsoft.com/office/word/2010/wordml" xmlns:w15="http://schemas.microsoft.com/office/word/2012/wordml" xmlns:w16cex="http://schemas.microsoft.com/office/word/2018/wordml/cex" xmlns:w16cid="http://schemas.microsoft.com/office/word/2016/wordml/cid" xmlns:w16="http://schemas.microsoft.com/office/word/2018/wordml" xmlns:w16sdtdh="http://schemas.microsoft.com/office/word/2020/wordml/sdtdatahash" xmlns:w16se="http://schemas.microsoft.com/office/word/2015/wordml/symex" xmlns:wpg="http://schemas.microsoft.com/office/word/2010/wordprocessingGroup" xmlns:wpi="http://schemas.microsoft.com/office/word/2010/wordprocessingInk" xmlns:wne="http://schemas.microsoft.com/office/word/2006/wordml" xmlns:wps="http://schemas.microsoft.com/office/word/2010/wordprocessingShape" mc:Ignorable="w14 w15 w16se w16cid w16 w16cex w16sdtdh wp14">
   <w:body>
     <w:tbl>
       <w:tblPr>
@@ -234,41 +234,7 @@
                 <w:sz w:val="20"/>
                 <w:szCs w:val="20"/>
               </w:rPr>
-              <w:t xml:space="preserve">FUEL QUANTITY. . . . . . . . . . . . </w:t>
-            </w:r>
-            <w:proofErr w:type="gramStart"/>
-            <w:r>
-              <w:rPr>
-                <w:rFonts w:ascii="Helvetica" w:hAnsi="Helvetica"/>
-                <w:sz w:val="20"/>
-                <w:szCs w:val="20"/>
-              </w:rPr>
-              <w:t>. . . .</w:t>
-            </w:r>
-            <w:proofErr w:type="gramEnd"/>
-            <w:r>
-              <w:rPr>
-                <w:rFonts w:ascii="Helvetica" w:hAnsi="Helvetica"/>
-                <w:sz w:val="20"/>
-                <w:szCs w:val="20"/>
-              </w:rPr>
-              <w:t xml:space="preserve"> </w:t>
-            </w:r>
-            <w:r>
-              <w:rPr>
-                <w:rFonts w:ascii="Helvetica" w:hAnsi="Helvetica"/>
-                <w:sz w:val="20"/>
-                <w:szCs w:val="20"/>
-              </w:rPr>
-              <w:t>____</w:t>
-            </w:r>
-            <w:r>
-              <w:rPr>
-                <w:rFonts w:ascii="Helvetica" w:hAnsi="Helvetica"/>
-                <w:sz w:val="20"/>
-                <w:szCs w:val="20"/>
-              </w:rPr>
-              <w:t>KG.LB</w:t>
+              <w:t>FUEL QUANTITY. . . . . . . . . . . . . . . . ____KG.LB</w:t>
             </w:r>
           </w:p>
         </w:tc>
@@ -316,25 +282,7 @@
                 <w:sz w:val="20"/>
                 <w:szCs w:val="20"/>
               </w:rPr>
-              <w:t xml:space="preserve">SEAT BELTS. . . . . . . . . . . . . . . . . . . . . </w:t>
-            </w:r>
-            <w:proofErr w:type="gramStart"/>
-            <w:r>
-              <w:rPr>
-                <w:rFonts w:ascii="Helvetica" w:hAnsi="Helvetica"/>
-                <w:sz w:val="20"/>
-                <w:szCs w:val="20"/>
-              </w:rPr>
-              <w:t>. . . .</w:t>
-            </w:r>
-            <w:proofErr w:type="gramEnd"/>
-            <w:r>
-              <w:rPr>
-                <w:rFonts w:ascii="Helvetica" w:hAnsi="Helvetica"/>
-                <w:sz w:val="20"/>
-                <w:szCs w:val="20"/>
-              </w:rPr>
-              <w:t xml:space="preserve"> . ON</w:t>
+              <w:t>SEAT BELTS. . . . . . . . . . . . . . . . . . . . . . . . . . ON</w:t>
             </w:r>
           </w:p>
         </w:tc>
@@ -365,33 +313,15 @@
                 <w:sz w:val="20"/>
                 <w:szCs w:val="20"/>
               </w:rPr>
-              <w:t xml:space="preserve">SEAT BELTS. . . . . . . . . . . . . . . . . . . . . </w:t>
-            </w:r>
-            <w:proofErr w:type="gramStart"/>
-            <w:r>
-              <w:rPr>
-                <w:rFonts w:ascii="Helvetica" w:hAnsi="Helvetica"/>
-                <w:sz w:val="20"/>
-                <w:szCs w:val="20"/>
-              </w:rPr>
-              <w:t>. .</w:t>
-            </w:r>
-            <w:r>
-              <w:rPr>
-                <w:rFonts w:ascii="Helvetica" w:hAnsi="Helvetica"/>
-                <w:sz w:val="20"/>
-                <w:szCs w:val="20"/>
-              </w:rPr>
-              <w:t xml:space="preserve"> . .</w:t>
-            </w:r>
-            <w:proofErr w:type="gramEnd"/>
-            <w:r>
-              <w:rPr>
-                <w:rFonts w:ascii="Helvetica" w:hAnsi="Helvetica"/>
-                <w:sz w:val="20"/>
-                <w:szCs w:val="20"/>
-              </w:rPr>
-              <w:t xml:space="preserve"> . ON</w:t>
+              <w:t>SEAT BELTS. . . . . . . . . . . . . . . . . . . . . . .</w:t>
+            </w:r>
+            <w:r>
+              <w:rPr>
+                <w:rFonts w:ascii="Helvetica" w:hAnsi="Helvetica"/>
+                <w:sz w:val="20"/>
+                <w:szCs w:val="20"/>
+              </w:rPr>
+              <w:t xml:space="preserve"> . . . ON</w:t>
             </w:r>
           </w:p>
         </w:tc>
@@ -639,25 +569,7 @@
                 <w:sz w:val="20"/>
                 <w:szCs w:val="20"/>
               </w:rPr>
-              <w:t xml:space="preserve">ENG MODE SEL. . . . . . . . . . . . . </w:t>
-            </w:r>
-            <w:proofErr w:type="gramStart"/>
-            <w:r>
-              <w:rPr>
-                <w:rFonts w:ascii="Helvetica" w:hAnsi="Helvetica"/>
-                <w:sz w:val="20"/>
-                <w:szCs w:val="20"/>
-              </w:rPr>
-              <w:t>. . . .</w:t>
-            </w:r>
-            <w:proofErr w:type="gramEnd"/>
-            <w:r>
-              <w:rPr>
-                <w:rFonts w:ascii="Helvetica" w:hAnsi="Helvetica"/>
-                <w:sz w:val="20"/>
-                <w:szCs w:val="20"/>
-              </w:rPr>
-              <w:t xml:space="preserve"> . AS RQRD</w:t>
+              <w:t>ENG MODE SEL. . . . . . . . . . . . . . . . . . AS RQRD</w:t>
             </w:r>
           </w:p>
         </w:tc>
@@ -900,25 +812,7 @@
                 <w:sz w:val="20"/>
                 <w:szCs w:val="20"/>
               </w:rPr>
-              <w:t xml:space="preserve">ECAM MEMO. . . . . . . . . . . . </w:t>
-            </w:r>
-            <w:proofErr w:type="gramStart"/>
-            <w:r>
-              <w:rPr>
-                <w:rFonts w:ascii="Helvetica" w:hAnsi="Helvetica"/>
-                <w:sz w:val="20"/>
-                <w:szCs w:val="20"/>
-              </w:rPr>
-              <w:t>. . . .</w:t>
-            </w:r>
-            <w:proofErr w:type="gramEnd"/>
-            <w:r>
-              <w:rPr>
-                <w:rFonts w:ascii="Helvetica" w:hAnsi="Helvetica"/>
-                <w:sz w:val="20"/>
-                <w:szCs w:val="20"/>
-              </w:rPr>
-              <w:t xml:space="preserve"> LDG NO BLUE</w:t>
+              <w:t>ECAM MEMO. . . . . . . . . . . . . . . . LDG NO BLUE</w:t>
             </w:r>
           </w:p>
         </w:tc>
@@ -989,25 +883,7 @@
                 <w:sz w:val="20"/>
                 <w:szCs w:val="20"/>
               </w:rPr>
-              <w:t xml:space="preserve">S &amp; THRUST. . . </w:t>
-            </w:r>
-            <w:proofErr w:type="gramStart"/>
-            <w:r>
-              <w:rPr>
-                <w:rFonts w:ascii="Helvetica" w:hAnsi="Helvetica"/>
-                <w:sz w:val="20"/>
-                <w:szCs w:val="20"/>
-              </w:rPr>
-              <w:t>. . . .</w:t>
-            </w:r>
-            <w:proofErr w:type="gramEnd"/>
-            <w:r>
-              <w:rPr>
-                <w:rFonts w:ascii="Helvetica" w:hAnsi="Helvetica"/>
-                <w:sz w:val="20"/>
-                <w:szCs w:val="20"/>
-              </w:rPr>
-              <w:t xml:space="preserve"> .</w:t>
+              <w:t>S &amp; THRUST. . . . . . . .</w:t>
             </w:r>
             <w:r>
               <w:rPr>
@@ -1121,25 +997,23 @@
                 <w:sz w:val="20"/>
                 <w:szCs w:val="20"/>
               </w:rPr>
-              <w:t xml:space="preserve">WINDOWS. . . . . . . . . . . . . . . . . . </w:t>
-            </w:r>
-            <w:proofErr w:type="gramStart"/>
-            <w:r>
-              <w:rPr>
-                <w:rFonts w:ascii="Helvetica" w:hAnsi="Helvetica"/>
-                <w:sz w:val="20"/>
-                <w:szCs w:val="20"/>
-              </w:rPr>
-              <w:t>. . . .</w:t>
-            </w:r>
-            <w:proofErr w:type="gramEnd"/>
-            <w:r>
-              <w:rPr>
-                <w:rFonts w:ascii="Helvetica" w:hAnsi="Helvetica"/>
-                <w:sz w:val="20"/>
-                <w:szCs w:val="20"/>
-              </w:rPr>
-              <w:t xml:space="preserve"> . CLOSED</w:t>
+              <w:t>WINDOWS. . . . . . . . . . . . . . . . .  CLOSED</w:t>
+            </w:r>
+            <w:r>
+              <w:rPr>
+                <w:rFonts w:ascii="Helvetica" w:hAnsi="Helvetica"/>
+                <w:sz w:val="20"/>
+                <w:szCs w:val="20"/>
+              </w:rPr>
+              <w:t xml:space="preserve"> </w:t>
+            </w:r>
+            <w:r>
+              <w:rPr>
+                <w:rFonts w:ascii="Helvetica" w:hAnsi="Helvetica"/>
+                <w:sz w:val="20"/>
+                <w:szCs w:val="20"/>
+              </w:rPr>
+              <w:t>(BOTH)</w:t>
             </w:r>
           </w:p>
         </w:tc>
@@ -1228,25 +1102,7 @@
                 <w:sz w:val="20"/>
                 <w:szCs w:val="20"/>
               </w:rPr>
-              <w:t xml:space="preserve">BEACON. . . . . . . . . . . . . . . . . . . . . . . . </w:t>
-            </w:r>
-            <w:proofErr w:type="gramStart"/>
-            <w:r>
-              <w:rPr>
-                <w:rFonts w:ascii="Helvetica" w:hAnsi="Helvetica"/>
-                <w:sz w:val="20"/>
-                <w:szCs w:val="20"/>
-              </w:rPr>
-              <w:t>. . . .</w:t>
-            </w:r>
-            <w:proofErr w:type="gramEnd"/>
-            <w:r>
-              <w:rPr>
-                <w:rFonts w:ascii="Helvetica" w:hAnsi="Helvetica"/>
-                <w:sz w:val="20"/>
-                <w:szCs w:val="20"/>
-              </w:rPr>
-              <w:t xml:space="preserve"> . ON</w:t>
+              <w:t>BEACON. . . . . . . . . . . . . . . . . . . . . . . . . . . . . ON</w:t>
             </w:r>
           </w:p>
         </w:tc>
@@ -1449,7 +1305,6 @@
             <w:tcW w:w="4535" w:type="dxa"/>
             <w:tcBorders>
               <w:left w:val="single" w:sz="4" w:space="0" w:color="auto"/>
-              <w:bottom w:val="single" w:sz="4" w:space="0" w:color="auto"/>
               <w:right w:val="single" w:sz="4" w:space="0" w:color="auto"/>
             </w:tcBorders>
             <w:vAlign w:val="center"/>
@@ -1510,23 +1365,103 @@
                 <w:sz w:val="20"/>
                 <w:szCs w:val="20"/>
               </w:rPr>
-              <w:t xml:space="preserve">ANTI ICE. . . . . . . . . . . . . . . . . . . . . . . </w:t>
-            </w:r>
-            <w:r>
-              <w:rPr>
-                <w:rFonts w:ascii="Helvetica" w:hAnsi="Helvetica"/>
-                <w:sz w:val="20"/>
-                <w:szCs w:val="20"/>
-              </w:rPr>
-              <w:t xml:space="preserve">. . . . </w:t>
-            </w:r>
-            <w:r>
-              <w:rPr>
-                <w:rFonts w:ascii="Helvetica" w:hAnsi="Helvetica"/>
-                <w:sz w:val="20"/>
-                <w:szCs w:val="20"/>
-              </w:rPr>
-              <w:t>. ____</w:t>
+              <w:t>ANTI ICE. . . . . . . . . . . . . . . . . . . . . . . . . . . . ____</w:t>
+            </w:r>
+          </w:p>
+        </w:tc>
+        <w:tc>
+          <w:tcPr>
+            <w:tcW w:w="285" w:type="dxa"/>
+            <w:tcBorders>
+              <w:left w:val="single" w:sz="4" w:space="0" w:color="auto"/>
+              <w:right w:val="single" w:sz="4" w:space="0" w:color="auto"/>
+            </w:tcBorders>
+            <w:vAlign w:val="center"/>
+          </w:tcPr>
+          <w:p>
+            <w:pPr>
+              <w:jc w:val="center"/>
+              <w:rPr>
+                <w:rFonts w:ascii="Helvetica" w:hAnsi="Helvetica"/>
+                <w:sz w:val="20"/>
+                <w:szCs w:val="20"/>
+              </w:rPr>
+            </w:pPr>
+          </w:p>
+        </w:tc>
+        <w:tc>
+          <w:tcPr>
+            <w:tcW w:w="4535" w:type="dxa"/>
+            <w:tcBorders>
+              <w:left w:val="single" w:sz="4" w:space="0" w:color="auto"/>
+              <w:bottom w:val="single" w:sz="4" w:space="0" w:color="auto"/>
+              <w:right w:val="single" w:sz="4" w:space="0" w:color="auto"/>
+            </w:tcBorders>
+            <w:vAlign w:val="center"/>
+          </w:tcPr>
+          <w:p>
+            <w:pPr>
+              <w:jc w:val="both"/>
+              <w:rPr>
+                <w:rFonts w:ascii="Helvetica" w:hAnsi="Helvetica"/>
+                <w:sz w:val="20"/>
+                <w:szCs w:val="20"/>
+              </w:rPr>
+            </w:pPr>
+            <w:r>
+              <w:rPr>
+                <w:rFonts w:ascii="Helvetica" w:hAnsi="Helvetica"/>
+                <w:sz w:val="20"/>
+                <w:szCs w:val="20"/>
+              </w:rPr>
+              <w:t>CABIN. . . . . . . . . . . . . . . . . . . . . . . . . . . .</w:t>
+            </w:r>
+            <w:r>
+              <w:rPr>
+                <w:rFonts w:ascii="Helvetica" w:hAnsi="Helvetica"/>
+                <w:sz w:val="20"/>
+                <w:szCs w:val="20"/>
+              </w:rPr>
+              <w:t xml:space="preserve"> </w:t>
+            </w:r>
+            <w:r>
+              <w:rPr>
+                <w:rFonts w:ascii="Helvetica" w:hAnsi="Helvetica"/>
+                <w:sz w:val="20"/>
+                <w:szCs w:val="20"/>
+              </w:rPr>
+              <w:t>. READY</w:t>
+            </w:r>
+          </w:p>
+        </w:tc>
+      </w:tr>
+      <w:tr>
+        <w:tc>
+          <w:tcPr>
+            <w:tcW w:w="4531" w:type="dxa"/>
+            <w:gridSpan w:val="2"/>
+            <w:tcBorders>
+              <w:left w:val="single" w:sz="4" w:space="0" w:color="auto"/>
+              <w:right w:val="single" w:sz="4" w:space="0" w:color="auto"/>
+            </w:tcBorders>
+            <w:vAlign w:val="center"/>
+          </w:tcPr>
+          <w:p>
+            <w:pPr>
+              <w:jc w:val="both"/>
+              <w:rPr>
+                <w:rFonts w:ascii="Helvetica" w:hAnsi="Helvetica"/>
+                <w:sz w:val="20"/>
+                <w:szCs w:val="20"/>
+              </w:rPr>
+            </w:pPr>
+            <w:r>
+              <w:rPr>
+                <w:rFonts w:ascii="Helvetica" w:hAnsi="Helvetica"/>
+                <w:sz w:val="20"/>
+                <w:szCs w:val="20"/>
+              </w:rPr>
+              <w:t>ECAM STATUS. . . . . . . . . . . . . . . . . . CHECKED</w:t>
             </w:r>
           </w:p>
         </w:tc>
@@ -1556,15 +1491,16 @@
               <w:top w:val="single" w:sz="4" w:space="0" w:color="auto"/>
               <w:bottom w:val="single" w:sz="4" w:space="0" w:color="auto"/>
             </w:tcBorders>
-            <w:vAlign w:val="center"/>
-          </w:tcPr>
-          <w:p>
-            <w:pPr>
-              <w:jc w:val="both"/>
-              <w:rPr>
-                <w:rFonts w:ascii="Helvetica" w:hAnsi="Helvetica"/>
-                <w:sz w:val="20"/>
-                <w:szCs w:val="20"/>
+            <w:shd w:val="clear" w:color="auto" w:fill="auto"/>
+            <w:vAlign w:val="center"/>
+          </w:tcPr>
+          <w:p>
+            <w:pPr>
+              <w:jc w:val="center"/>
+              <w:rPr>
+                <w:rFonts w:ascii="Helvetica" w:hAnsi="Helvetica"/>
+                <w:b/>
+                <w:bCs/>
               </w:rPr>
             </w:pPr>
           </w:p>
@@ -1596,7 +1532,7 @@
                 <w:sz w:val="20"/>
                 <w:szCs w:val="20"/>
               </w:rPr>
-              <w:t>ECAM STATUS. . . . . . . . . . . . . . . . . . CHECKED</w:t>
+              <w:t>PITCH TRIM. . . . . . . . . . . . . . . . . . . . . . . ____ %</w:t>
             </w:r>
           </w:p>
         </w:tc>
@@ -1637,8 +1573,8 @@
               <w:jc w:val="center"/>
               <w:rPr>
                 <w:rFonts w:ascii="Helvetica" w:hAnsi="Helvetica"/>
-                <w:b/>
-                <w:bCs/>
+                <w:sz w:val="20"/>
+                <w:szCs w:val="20"/>
               </w:rPr>
             </w:pPr>
             <w:r>
@@ -1661,60 +1597,27 @@
             <w:gridSpan w:val="2"/>
             <w:tcBorders>
               <w:left w:val="single" w:sz="4" w:space="0" w:color="auto"/>
-              <w:right w:val="single" w:sz="4" w:space="0" w:color="auto"/>
-            </w:tcBorders>
-            <w:vAlign w:val="center"/>
-          </w:tcPr>
-          <w:p>
-            <w:pPr>
-              <w:jc w:val="both"/>
-              <w:rPr>
-                <w:rFonts w:ascii="Helvetica" w:hAnsi="Helvetica"/>
-                <w:sz w:val="20"/>
-                <w:szCs w:val="20"/>
-              </w:rPr>
-            </w:pPr>
-            <w:r>
-              <w:rPr>
-                <w:rFonts w:ascii="Helvetica" w:hAnsi="Helvetica"/>
-                <w:sz w:val="20"/>
-                <w:szCs w:val="20"/>
-              </w:rPr>
-              <w:t xml:space="preserve">PITCH TRIM. . . . . . . . . . . . . . . . . . </w:t>
-            </w:r>
-            <w:proofErr w:type="gramStart"/>
-            <w:r>
-              <w:rPr>
-                <w:rFonts w:ascii="Helvetica" w:hAnsi="Helvetica"/>
-                <w:sz w:val="20"/>
-                <w:szCs w:val="20"/>
-              </w:rPr>
-              <w:t xml:space="preserve">. </w:t>
-            </w:r>
-            <w:r>
-              <w:rPr>
-                <w:rFonts w:ascii="Helvetica" w:hAnsi="Helvetica"/>
-                <w:sz w:val="20"/>
-                <w:szCs w:val="20"/>
-              </w:rPr>
-              <w:t>. . .</w:t>
-            </w:r>
-            <w:proofErr w:type="gramEnd"/>
-            <w:r>
-              <w:rPr>
-                <w:rFonts w:ascii="Helvetica" w:hAnsi="Helvetica"/>
-                <w:sz w:val="20"/>
-                <w:szCs w:val="20"/>
-              </w:rPr>
-              <w:t xml:space="preserve"> . ____</w:t>
-            </w:r>
-            <w:r>
-              <w:rPr>
-                <w:rFonts w:ascii="Helvetica" w:hAnsi="Helvetica"/>
-                <w:sz w:val="20"/>
-                <w:szCs w:val="20"/>
-              </w:rPr>
-              <w:t xml:space="preserve"> %</w:t>
+              <w:bottom w:val="single" w:sz="4" w:space="0" w:color="auto"/>
+              <w:right w:val="single" w:sz="4" w:space="0" w:color="auto"/>
+            </w:tcBorders>
+            <w:vAlign w:val="center"/>
+          </w:tcPr>
+          <w:p>
+            <w:pPr>
+              <w:jc w:val="both"/>
+              <w:rPr>
+                <w:rFonts w:ascii="Helvetica" w:hAnsi="Helvetica"/>
+                <w:sz w:val="20"/>
+                <w:szCs w:val="20"/>
+              </w:rPr>
+            </w:pPr>
+            <w:r>
+              <w:rPr>
+                <w:rFonts w:ascii="Helvetica" w:hAnsi="Helvetica"/>
+                <w:sz w:val="20"/>
+                <w:szCs w:val="20"/>
+              </w:rPr>
+              <w:t>RUDDER TRIM. . . . . . . . . . . . . . . . . .  NEUTRAL</w:t>
             </w:r>
           </w:p>
         </w:tc>
@@ -1764,25 +1667,7 @@
                 <w:sz w:val="20"/>
                 <w:szCs w:val="20"/>
               </w:rPr>
-              <w:t xml:space="preserve">RADAR &amp; PRED W/S. . . . . . . . . . . . . </w:t>
-            </w:r>
-            <w:proofErr w:type="gramStart"/>
-            <w:r>
-              <w:rPr>
-                <w:rFonts w:ascii="Helvetica" w:hAnsi="Helvetica"/>
-                <w:sz w:val="20"/>
-                <w:szCs w:val="20"/>
-              </w:rPr>
-              <w:t>. . . .</w:t>
-            </w:r>
-            <w:proofErr w:type="gramEnd"/>
-            <w:r>
-              <w:rPr>
-                <w:rFonts w:ascii="Helvetica" w:hAnsi="Helvetica"/>
-                <w:sz w:val="20"/>
-                <w:szCs w:val="20"/>
-              </w:rPr>
-              <w:t xml:space="preserve"> . OFF</w:t>
+              <w:t>RADAR &amp; PRED W/S. . . . . . . . . . . . . . . . . . OFF</w:t>
             </w:r>
           </w:p>
         </w:tc>
@@ -1793,78 +1678,6 @@
             <w:tcW w:w="4531" w:type="dxa"/>
             <w:gridSpan w:val="2"/>
             <w:tcBorders>
-              <w:left w:val="single" w:sz="4" w:space="0" w:color="auto"/>
-              <w:bottom w:val="single" w:sz="4" w:space="0" w:color="auto"/>
-              <w:right w:val="single" w:sz="4" w:space="0" w:color="auto"/>
-            </w:tcBorders>
-            <w:vAlign w:val="center"/>
-          </w:tcPr>
-          <w:p>
-            <w:pPr>
-              <w:jc w:val="both"/>
-              <w:rPr>
-                <w:rFonts w:ascii="Helvetica" w:hAnsi="Helvetica"/>
-                <w:sz w:val="20"/>
-                <w:szCs w:val="20"/>
-              </w:rPr>
-            </w:pPr>
-            <w:r>
-              <w:rPr>
-                <w:rFonts w:ascii="Helvetica" w:hAnsi="Helvetica"/>
-                <w:sz w:val="20"/>
-                <w:szCs w:val="20"/>
-              </w:rPr>
-              <w:t xml:space="preserve">RUDDER TRIM. . . . . . . . . . . . . . . . . </w:t>
-            </w:r>
-            <w:r>
-              <w:rPr>
-                <w:rFonts w:ascii="Helvetica" w:hAnsi="Helvetica"/>
-                <w:sz w:val="20"/>
-                <w:szCs w:val="20"/>
-              </w:rPr>
-              <w:t xml:space="preserve">. </w:t>
-            </w:r>
-            <w:r>
-              <w:rPr>
-                <w:rFonts w:ascii="Helvetica" w:hAnsi="Helvetica"/>
-                <w:sz w:val="20"/>
-                <w:szCs w:val="20"/>
-              </w:rPr>
-              <w:t xml:space="preserve"> </w:t>
-            </w:r>
-            <w:r>
-              <w:rPr>
-                <w:rFonts w:ascii="Helvetica" w:hAnsi="Helvetica"/>
-                <w:sz w:val="20"/>
-                <w:szCs w:val="20"/>
-              </w:rPr>
-              <w:t>NEUTRAL</w:t>
-            </w:r>
-          </w:p>
-        </w:tc>
-        <w:tc>
-          <w:tcPr>
-            <w:tcW w:w="285" w:type="dxa"/>
-            <w:tcBorders>
-              <w:left w:val="single" w:sz="4" w:space="0" w:color="auto"/>
-            </w:tcBorders>
-            <w:vAlign w:val="center"/>
-          </w:tcPr>
-          <w:p>
-            <w:pPr>
-              <w:jc w:val="center"/>
-              <w:rPr>
-                <w:rFonts w:ascii="Helvetica" w:hAnsi="Helvetica"/>
-                <w:sz w:val="20"/>
-                <w:szCs w:val="20"/>
-              </w:rPr>
-            </w:pPr>
-          </w:p>
-        </w:tc>
-        <w:tc>
-          <w:tcPr>
-            <w:tcW w:w="4535" w:type="dxa"/>
-            <w:tcBorders>
               <w:top w:val="single" w:sz="4" w:space="0" w:color="auto"/>
               <w:bottom w:val="single" w:sz="4" w:space="0" w:color="auto"/>
             </w:tcBorders>
@@ -1872,67 +1685,39 @@
           </w:tcPr>
           <w:p>
             <w:pPr>
-              <w:jc w:val="both"/>
-              <w:rPr>
-                <w:rFonts w:ascii="Helvetica" w:hAnsi="Helvetica"/>
-                <w:sz w:val="20"/>
-                <w:szCs w:val="20"/>
-              </w:rPr>
-            </w:pPr>
-          </w:p>
-        </w:tc>
-      </w:tr>
-      <w:tr>
-        <w:tc>
-          <w:tcPr>
-            <w:tcW w:w="4531" w:type="dxa"/>
-            <w:gridSpan w:val="2"/>
+              <w:jc w:val="center"/>
+              <w:rPr>
+                <w:rFonts w:ascii="Helvetica" w:hAnsi="Helvetica"/>
+                <w:sz w:val="20"/>
+                <w:szCs w:val="20"/>
+              </w:rPr>
+            </w:pPr>
+          </w:p>
+        </w:tc>
+        <w:tc>
+          <w:tcPr>
+            <w:tcW w:w="285" w:type="dxa"/>
+            <w:vAlign w:val="center"/>
+          </w:tcPr>
+          <w:p>
+            <w:pPr>
+              <w:jc w:val="center"/>
+              <w:rPr>
+                <w:rFonts w:ascii="Helvetica" w:hAnsi="Helvetica"/>
+                <w:sz w:val="20"/>
+                <w:szCs w:val="20"/>
+              </w:rPr>
+            </w:pPr>
+          </w:p>
+        </w:tc>
+        <w:tc>
+          <w:tcPr>
+            <w:tcW w:w="4535" w:type="dxa"/>
             <w:tcBorders>
               <w:top w:val="single" w:sz="4" w:space="0" w:color="auto"/>
               <w:bottom w:val="single" w:sz="4" w:space="0" w:color="auto"/>
             </w:tcBorders>
-            <w:vAlign w:val="center"/>
-          </w:tcPr>
-          <w:p>
-            <w:pPr>
-              <w:jc w:val="center"/>
-              <w:rPr>
-                <w:rFonts w:ascii="Helvetica" w:hAnsi="Helvetica"/>
-                <w:sz w:val="20"/>
-                <w:szCs w:val="20"/>
-              </w:rPr>
-            </w:pPr>
-          </w:p>
-        </w:tc>
-        <w:tc>
-          <w:tcPr>
-            <w:tcW w:w="285" w:type="dxa"/>
-            <w:tcBorders>
-              <w:right w:val="single" w:sz="4" w:space="0" w:color="auto"/>
-            </w:tcBorders>
-            <w:vAlign w:val="center"/>
-          </w:tcPr>
-          <w:p>
-            <w:pPr>
-              <w:jc w:val="center"/>
-              <w:rPr>
-                <w:rFonts w:ascii="Helvetica" w:hAnsi="Helvetica"/>
-                <w:sz w:val="20"/>
-                <w:szCs w:val="20"/>
-              </w:rPr>
-            </w:pPr>
-          </w:p>
-        </w:tc>
-        <w:tc>
-          <w:tcPr>
-            <w:tcW w:w="4535" w:type="dxa"/>
-            <w:tcBorders>
-              <w:top w:val="single" w:sz="4" w:space="0" w:color="auto"/>
-              <w:left w:val="single" w:sz="4" w:space="0" w:color="auto"/>
-              <w:bottom w:val="single" w:sz="4" w:space="0" w:color="auto"/>
-              <w:right w:val="single" w:sz="4" w:space="0" w:color="auto"/>
-            </w:tcBorders>
-            <w:shd w:val="clear" w:color="auto" w:fill="D9D9D9" w:themeFill="background1" w:themeFillShade="D9"/>
+            <w:shd w:val="clear" w:color="auto" w:fill="auto"/>
             <w:vAlign w:val="center"/>
           </w:tcPr>
           <w:p>
@@ -1946,6 +1731,34 @@
                 <w:szCs w:val="24"/>
               </w:rPr>
             </w:pPr>
+          </w:p>
+        </w:tc>
+      </w:tr>
+      <w:tr>
+        <w:tc>
+          <w:tcPr>
+            <w:tcW w:w="4531" w:type="dxa"/>
+            <w:gridSpan w:val="2"/>
+            <w:tcBorders>
+              <w:top w:val="single" w:sz="4" w:space="0" w:color="auto"/>
+              <w:left w:val="single" w:sz="4" w:space="0" w:color="auto"/>
+              <w:bottom w:val="single" w:sz="4" w:space="0" w:color="auto"/>
+              <w:right w:val="single" w:sz="4" w:space="0" w:color="auto"/>
+            </w:tcBorders>
+            <w:shd w:val="clear" w:color="auto" w:fill="D9D9D9" w:themeFill="background1" w:themeFillShade="D9"/>
+            <w:vAlign w:val="center"/>
+          </w:tcPr>
+          <w:p>
+            <w:pPr>
+              <w:jc w:val="center"/>
+              <w:rPr>
+                <w:rFonts w:ascii="Helvetica" w:hAnsi="Helvetica"/>
+                <w:b/>
+                <w:bCs/>
+                <w:sz w:val="20"/>
+                <w:szCs w:val="20"/>
+              </w:rPr>
+            </w:pPr>
             <w:r>
               <w:rPr>
                 <w:rFonts w:ascii="Helvetica" w:hAnsi="Helvetica"/>
@@ -1954,16 +1767,33 @@
                 <w:sz w:val="24"/>
                 <w:szCs w:val="24"/>
               </w:rPr>
-              <w:t>PARKING</w:t>
-            </w:r>
-          </w:p>
-        </w:tc>
-      </w:tr>
-      <w:tr>
-        <w:tc>
-          <w:tcPr>
-            <w:tcW w:w="4531" w:type="dxa"/>
-            <w:gridSpan w:val="2"/>
+              <w:t>TAXI</w:t>
+            </w:r>
+          </w:p>
+        </w:tc>
+        <w:tc>
+          <w:tcPr>
+            <w:tcW w:w="285" w:type="dxa"/>
+            <w:tcBorders>
+              <w:left w:val="single" w:sz="4" w:space="0" w:color="auto"/>
+              <w:right w:val="single" w:sz="4" w:space="0" w:color="auto"/>
+            </w:tcBorders>
+            <w:vAlign w:val="center"/>
+          </w:tcPr>
+          <w:p>
+            <w:pPr>
+              <w:jc w:val="center"/>
+              <w:rPr>
+                <w:rFonts w:ascii="Helvetica" w:hAnsi="Helvetica"/>
+                <w:sz w:val="20"/>
+                <w:szCs w:val="20"/>
+              </w:rPr>
+            </w:pPr>
+          </w:p>
+        </w:tc>
+        <w:tc>
+          <w:tcPr>
+            <w:tcW w:w="4535" w:type="dxa"/>
             <w:tcBorders>
               <w:top w:val="single" w:sz="4" w:space="0" w:color="auto"/>
               <w:left w:val="single" w:sz="4" w:space="0" w:color="auto"/>
@@ -1978,8 +1808,6 @@
               <w:jc w:val="center"/>
               <w:rPr>
                 <w:rFonts w:ascii="Helvetica" w:hAnsi="Helvetica"/>
-                <w:b/>
-                <w:bCs/>
                 <w:sz w:val="20"/>
                 <w:szCs w:val="20"/>
               </w:rPr>
@@ -1992,83 +1820,7 @@
                 <w:sz w:val="24"/>
                 <w:szCs w:val="24"/>
               </w:rPr>
-              <w:t>TAXI</w:t>
-            </w:r>
-          </w:p>
-        </w:tc>
-        <w:tc>
-          <w:tcPr>
-            <w:tcW w:w="285" w:type="dxa"/>
-            <w:tcBorders>
-              <w:left w:val="single" w:sz="4" w:space="0" w:color="auto"/>
-              <w:right w:val="single" w:sz="4" w:space="0" w:color="auto"/>
-            </w:tcBorders>
-            <w:vAlign w:val="center"/>
-          </w:tcPr>
-          <w:p>
-            <w:pPr>
-              <w:jc w:val="center"/>
-              <w:rPr>
-                <w:rFonts w:ascii="Helvetica" w:hAnsi="Helvetica"/>
-                <w:sz w:val="20"/>
-                <w:szCs w:val="20"/>
-              </w:rPr>
-            </w:pPr>
-          </w:p>
-        </w:tc>
-        <w:tc>
-          <w:tcPr>
-            <w:tcW w:w="4535" w:type="dxa"/>
-            <w:tcBorders>
-              <w:top w:val="single" w:sz="4" w:space="0" w:color="auto"/>
-              <w:left w:val="single" w:sz="4" w:space="0" w:color="auto"/>
-              <w:right w:val="single" w:sz="4" w:space="0" w:color="auto"/>
-            </w:tcBorders>
-            <w:shd w:val="clear" w:color="auto" w:fill="FFFFFF" w:themeFill="background1"/>
-            <w:vAlign w:val="center"/>
-          </w:tcPr>
-          <w:p>
-            <w:pPr>
-              <w:jc w:val="both"/>
-              <w:rPr>
-                <w:rFonts w:ascii="Helvetica" w:hAnsi="Helvetica"/>
-                <w:sz w:val="20"/>
-                <w:szCs w:val="20"/>
-              </w:rPr>
-            </w:pPr>
-            <w:r>
-              <w:rPr>
-                <w:rFonts w:ascii="Helvetica" w:hAnsi="Helvetica"/>
-                <w:sz w:val="20"/>
-                <w:szCs w:val="20"/>
-              </w:rPr>
-              <w:t xml:space="preserve">PARK BRK or CHOCKS. . . . . . . </w:t>
-            </w:r>
-            <w:r>
-              <w:rPr>
-                <w:rFonts w:ascii="Helvetica" w:hAnsi="Helvetica"/>
-                <w:sz w:val="20"/>
-                <w:szCs w:val="20"/>
-              </w:rPr>
-              <w:t xml:space="preserve">. . . . . </w:t>
-            </w:r>
-            <w:proofErr w:type="gramStart"/>
-            <w:r>
-              <w:rPr>
-                <w:rFonts w:ascii="Helvetica" w:hAnsi="Helvetica"/>
-                <w:sz w:val="20"/>
-                <w:szCs w:val="20"/>
-              </w:rPr>
-              <w:t>. . . .</w:t>
-            </w:r>
-            <w:proofErr w:type="gramEnd"/>
-            <w:r>
-              <w:rPr>
-                <w:rFonts w:ascii="Helvetica" w:hAnsi="Helvetica"/>
-                <w:sz w:val="20"/>
-                <w:szCs w:val="20"/>
-              </w:rPr>
-              <w:t xml:space="preserve"> SET</w:t>
+              <w:t>PARKING</w:t>
             </w:r>
           </w:p>
         </w:tc>
@@ -2100,25 +1852,7 @@
                 <w:sz w:val="20"/>
                 <w:szCs w:val="20"/>
               </w:rPr>
-              <w:t xml:space="preserve">FLIGHT CONTROLS. . . </w:t>
-            </w:r>
-            <w:proofErr w:type="gramStart"/>
-            <w:r>
-              <w:rPr>
-                <w:rFonts w:ascii="Helvetica" w:hAnsi="Helvetica"/>
-                <w:sz w:val="20"/>
-                <w:szCs w:val="20"/>
-              </w:rPr>
-              <w:t>. . . .</w:t>
-            </w:r>
-            <w:proofErr w:type="gramEnd"/>
-            <w:r>
-              <w:rPr>
-                <w:rFonts w:ascii="Helvetica" w:hAnsi="Helvetica"/>
-                <w:sz w:val="20"/>
-                <w:szCs w:val="20"/>
-              </w:rPr>
-              <w:t xml:space="preserve"> CHECKED (BOTH)</w:t>
+              <w:t>FLIGHT CONTROLS. . . . . . . CHECKED (BOTH)</w:t>
             </w:r>
           </w:p>
         </w:tc>
@@ -2146,53 +1880,28 @@
           <w:tcPr>
             <w:tcW w:w="4535" w:type="dxa"/>
             <w:tcBorders>
-              <w:left w:val="single" w:sz="4" w:space="0" w:color="auto"/>
-              <w:right w:val="single" w:sz="4" w:space="0" w:color="auto"/>
-            </w:tcBorders>
-            <w:vAlign w:val="center"/>
-          </w:tcPr>
-          <w:p>
-            <w:pPr>
-              <w:jc w:val="both"/>
-              <w:rPr>
-                <w:rFonts w:ascii="Helvetica" w:hAnsi="Helvetica"/>
-                <w:sz w:val="20"/>
-                <w:szCs w:val="20"/>
-              </w:rPr>
-            </w:pPr>
-            <w:r>
-              <w:rPr>
-                <w:rFonts w:ascii="Helvetica" w:hAnsi="Helvetica"/>
-                <w:sz w:val="20"/>
-                <w:szCs w:val="20"/>
-              </w:rPr>
-              <w:t>ENGINES. . . . . . . .</w:t>
-            </w:r>
-            <w:r>
-              <w:rPr>
-                <w:rFonts w:ascii="Helvetica" w:hAnsi="Helvetica"/>
-                <w:sz w:val="20"/>
-                <w:szCs w:val="20"/>
-              </w:rPr>
-              <w:t xml:space="preserve"> . . . . . . . . . . . . . . . . </w:t>
-            </w:r>
-            <w:proofErr w:type="gramStart"/>
-            <w:r>
-              <w:rPr>
-                <w:rFonts w:ascii="Helvetica" w:hAnsi="Helvetica"/>
-                <w:sz w:val="20"/>
-                <w:szCs w:val="20"/>
-              </w:rPr>
-              <w:t>. . . .</w:t>
-            </w:r>
-            <w:proofErr w:type="gramEnd"/>
-            <w:r>
-              <w:rPr>
-                <w:rFonts w:ascii="Helvetica" w:hAnsi="Helvetica"/>
-                <w:sz w:val="20"/>
-                <w:szCs w:val="20"/>
-              </w:rPr>
-              <w:t xml:space="preserve"> OFF</w:t>
+              <w:top w:val="single" w:sz="4" w:space="0" w:color="auto"/>
+              <w:left w:val="single" w:sz="4" w:space="0" w:color="auto"/>
+              <w:right w:val="single" w:sz="4" w:space="0" w:color="auto"/>
+            </w:tcBorders>
+            <w:vAlign w:val="center"/>
+          </w:tcPr>
+          <w:p>
+            <w:pPr>
+              <w:jc w:val="both"/>
+              <w:rPr>
+                <w:rFonts w:ascii="Helvetica" w:hAnsi="Helvetica"/>
+                <w:sz w:val="20"/>
+                <w:szCs w:val="20"/>
+              </w:rPr>
+            </w:pPr>
+            <w:r>
+              <w:rPr>
+                <w:rFonts w:ascii="Helvetica" w:hAnsi="Helvetica"/>
+                <w:sz w:val="20"/>
+                <w:szCs w:val="20"/>
+              </w:rPr>
+              <w:t>PARK BRK or CHOCKS. . . . . . . . . . . . . . . . SET</w:t>
             </w:r>
           </w:p>
         </w:tc>
@@ -2223,33 +1932,7 @@
                 <w:sz w:val="20"/>
                 <w:szCs w:val="20"/>
               </w:rPr>
-              <w:t>FL</w:t>
-            </w:r>
-            <w:r>
-              <w:rPr>
-                <w:rFonts w:ascii="Helvetica" w:hAnsi="Helvetica"/>
-                <w:sz w:val="20"/>
-                <w:szCs w:val="20"/>
-              </w:rPr>
-              <w:t xml:space="preserve">AP SETTING. . . . . . </w:t>
-            </w:r>
-            <w:proofErr w:type="gramStart"/>
-            <w:r>
-              <w:rPr>
-                <w:rFonts w:ascii="Helvetica" w:hAnsi="Helvetica"/>
-                <w:sz w:val="20"/>
-                <w:szCs w:val="20"/>
-              </w:rPr>
-              <w:t>. . . .</w:t>
-            </w:r>
-            <w:proofErr w:type="gramEnd"/>
-            <w:r>
-              <w:rPr>
-                <w:rFonts w:ascii="Helvetica" w:hAnsi="Helvetica"/>
-                <w:sz w:val="20"/>
-                <w:szCs w:val="20"/>
-              </w:rPr>
-              <w:t xml:space="preserve"> CONF ____ (BOTH)</w:t>
+              <w:t>FLAP SETTING. . . . . . . . . . CONF ____ (BOTH)</w:t>
             </w:r>
           </w:p>
         </w:tc>
@@ -2297,7 +1980,7 @@
                 <w:sz w:val="20"/>
                 <w:szCs w:val="20"/>
               </w:rPr>
-              <w:t>WINGS LIGHT. . . . . . . . . . . . . . . . . . . . . . . . OFF</w:t>
+              <w:t>ENGINES. . . . . . . . . . . . . . . . . . . . . . . . . . . . OFF</w:t>
             </w:r>
           </w:p>
         </w:tc>
@@ -2328,15 +2011,7 @@
                 <w:sz w:val="20"/>
                 <w:szCs w:val="20"/>
               </w:rPr>
-              <w:t>RADAR</w:t>
-            </w:r>
-            <w:r>
-              <w:rPr>
-                <w:rFonts w:ascii="Helvetica" w:hAnsi="Helvetica"/>
-                <w:sz w:val="20"/>
-                <w:szCs w:val="20"/>
-              </w:rPr>
-              <w:t xml:space="preserve"> &amp; PRED W/S . . . . . . . . . . . . ON &amp; AUTO</w:t>
+              <w:t>RADAR &amp; PRED W/S . . . . . . . . . . . . ON &amp; AUTO</w:t>
             </w:r>
           </w:p>
         </w:tc>
@@ -2365,27 +2040,26 @@
             <w:tcW w:w="4535" w:type="dxa"/>
             <w:tcBorders>
               <w:left w:val="single" w:sz="4" w:space="0" w:color="auto"/>
-              <w:bottom w:val="single" w:sz="4" w:space="0" w:color="auto"/>
-              <w:right w:val="single" w:sz="4" w:space="0" w:color="auto"/>
-            </w:tcBorders>
-            <w:vAlign w:val="center"/>
-          </w:tcPr>
-          <w:p>
-            <w:pPr>
-              <w:jc w:val="both"/>
-              <w:rPr>
-                <w:rFonts w:ascii="Helvetica" w:hAnsi="Helvetica"/>
-                <w:sz w:val="20"/>
-                <w:szCs w:val="20"/>
-              </w:rPr>
-            </w:pPr>
-            <w:r>
-              <w:rPr>
-                <w:rFonts w:ascii="Helvetica" w:hAnsi="Helvetica"/>
-                <w:sz w:val="20"/>
-                <w:szCs w:val="20"/>
-              </w:rPr>
-              <w:t>FUEL PUMPS. . . . . . . . . . . . . . . . . . . . . . . . OFF</w:t>
+              <w:right w:val="single" w:sz="4" w:space="0" w:color="auto"/>
+            </w:tcBorders>
+            <w:vAlign w:val="center"/>
+          </w:tcPr>
+          <w:p>
+            <w:pPr>
+              <w:jc w:val="both"/>
+              <w:rPr>
+                <w:rFonts w:ascii="Helvetica" w:hAnsi="Helvetica"/>
+                <w:sz w:val="20"/>
+                <w:szCs w:val="20"/>
+              </w:rPr>
+            </w:pPr>
+            <w:r>
+              <w:rPr>
+                <w:rFonts w:ascii="Helvetica" w:hAnsi="Helvetica"/>
+                <w:sz w:val="20"/>
+                <w:szCs w:val="20"/>
+              </w:rPr>
+              <w:t>WINGS LIGHT. . . . . . . . . . . . . . . . . . . . . . . . OFF</w:t>
             </w:r>
           </w:p>
         </w:tc>
@@ -2428,6 +2102,7 @@
             <w:tcW w:w="285" w:type="dxa"/>
             <w:tcBorders>
               <w:left w:val="single" w:sz="4" w:space="0" w:color="auto"/>
+              <w:right w:val="single" w:sz="4" w:space="0" w:color="auto"/>
             </w:tcBorders>
             <w:vAlign w:val="center"/>
           </w:tcPr>
@@ -2446,24 +2121,35 @@
           <w:tcPr>
             <w:tcW w:w="4535" w:type="dxa"/>
             <w:tcBorders>
-              <w:top w:val="single" w:sz="4" w:space="0" w:color="auto"/>
-              <w:bottom w:val="single" w:sz="4" w:space="0" w:color="auto"/>
-            </w:tcBorders>
-            <w:vAlign w:val="center"/>
-          </w:tcPr>
-          <w:p>
-            <w:pPr>
-              <w:jc w:val="both"/>
-              <w:rPr>
-                <w:rFonts w:ascii="Helvetica" w:hAnsi="Helvetica"/>
-                <w:sz w:val="20"/>
-                <w:szCs w:val="20"/>
-              </w:rPr>
-            </w:pPr>
+              <w:left w:val="single" w:sz="4" w:space="0" w:color="auto"/>
+              <w:right w:val="single" w:sz="4" w:space="0" w:color="auto"/>
+            </w:tcBorders>
+            <w:vAlign w:val="center"/>
+          </w:tcPr>
+          <w:p>
+            <w:pPr>
+              <w:jc w:val="both"/>
+              <w:rPr>
+                <w:rFonts w:ascii="Helvetica" w:hAnsi="Helvetica"/>
+                <w:sz w:val="20"/>
+                <w:szCs w:val="20"/>
+              </w:rPr>
+            </w:pPr>
+            <w:r>
+              <w:rPr>
+                <w:rFonts w:ascii="Helvetica" w:hAnsi="Helvetica"/>
+                <w:sz w:val="20"/>
+                <w:szCs w:val="20"/>
+              </w:rPr>
+              <w:t>FUEL PUMPS. . . . . . . . . . . . . . . . . . . . . . . . OFF</w:t>
+            </w:r>
           </w:p>
         </w:tc>
       </w:tr>
       <w:tr>
+        <w:trPr>
+          <w:trHeight w:val="69"/>
+        </w:trPr>
         <w:tc>
           <w:tcPr>
             <w:tcW w:w="4531" w:type="dxa"/>
@@ -2489,25 +2175,31 @@
                 <w:sz w:val="20"/>
                 <w:szCs w:val="20"/>
               </w:rPr>
-              <w:t xml:space="preserve">ECAM MEMO. . . . . . . . . . . . </w:t>
-            </w:r>
-            <w:proofErr w:type="gramStart"/>
-            <w:r>
-              <w:rPr>
-                <w:rFonts w:ascii="Helvetica" w:hAnsi="Helvetica"/>
-                <w:sz w:val="20"/>
-                <w:szCs w:val="20"/>
-              </w:rPr>
-              <w:t>. . . .</w:t>
-            </w:r>
-            <w:proofErr w:type="gramEnd"/>
-            <w:r>
-              <w:rPr>
-                <w:rFonts w:ascii="Helvetica" w:hAnsi="Helvetica"/>
-                <w:sz w:val="20"/>
-                <w:szCs w:val="20"/>
-              </w:rPr>
-              <w:t xml:space="preserve"> . TO NO B</w:t>
+              <w:t>ECAM MEMO. . . . . .</w:t>
+            </w:r>
+            <w:r>
+              <w:rPr>
+                <w:rFonts w:ascii="Helvetica" w:hAnsi="Helvetica"/>
+                <w:sz w:val="20"/>
+                <w:szCs w:val="20"/>
+              </w:rPr>
+              <w:t xml:space="preserve"> </w:t>
+            </w:r>
+            <w:r>
+              <w:rPr>
+                <w:rFonts w:ascii="Helvetica" w:hAnsi="Helvetica"/>
+                <w:sz w:val="20"/>
+                <w:szCs w:val="20"/>
+              </w:rPr>
+              <w:t>.</w:t>
+            </w:r>
+            <w:r>
+              <w:rPr>
+                <w:rFonts w:ascii="Helvetica" w:hAnsi="Helvetica"/>
+                <w:sz w:val="20"/>
+                <w:szCs w:val="20"/>
+              </w:rPr>
+              <w:t xml:space="preserve"> . . . . . . . . . . . TO NO B</w:t>
             </w:r>
             <w:r>
               <w:rPr>
@@ -2543,34 +2235,63 @@
           <w:tcPr>
             <w:tcW w:w="4535" w:type="dxa"/>
             <w:tcBorders>
-              <w:top w:val="single" w:sz="4" w:space="0" w:color="auto"/>
               <w:left w:val="single" w:sz="4" w:space="0" w:color="auto"/>
               <w:bottom w:val="single" w:sz="4" w:space="0" w:color="auto"/>
               <w:right w:val="single" w:sz="4" w:space="0" w:color="auto"/>
             </w:tcBorders>
-            <w:shd w:val="clear" w:color="auto" w:fill="D9D9D9" w:themeFill="background1" w:themeFillShade="D9"/>
-            <w:vAlign w:val="center"/>
-          </w:tcPr>
-          <w:p>
-            <w:pPr>
-              <w:jc w:val="center"/>
-              <w:rPr>
-                <w:rFonts w:ascii="Helvetica" w:hAnsi="Helvetica"/>
-                <w:b/>
-                <w:bCs/>
-                <w:sz w:val="24"/>
-                <w:szCs w:val="24"/>
-              </w:rPr>
-            </w:pPr>
-            <w:r>
-              <w:rPr>
-                <w:rFonts w:ascii="Helvetica" w:hAnsi="Helvetica"/>
-                <w:b/>
-                <w:bCs/>
-                <w:sz w:val="24"/>
-                <w:szCs w:val="24"/>
-              </w:rPr>
-              <w:t>SECURING THE AIRCRAFT</w:t>
+            <w:shd w:val="clear" w:color="auto" w:fill="auto"/>
+            <w:tcMar>
+              <w:right w:w="85" w:type="dxa"/>
+            </w:tcMar>
+            <w:vAlign w:val="center"/>
+          </w:tcPr>
+          <w:p>
+            <w:pPr>
+              <w:rPr>
+                <w:rFonts w:ascii="Helvetica" w:hAnsi="Helvetica"/>
+                <w:sz w:val="20"/>
+                <w:szCs w:val="20"/>
+              </w:rPr>
+            </w:pPr>
+            <w:r>
+              <w:rPr>
+                <w:rFonts w:ascii="Helvetica" w:hAnsi="Helvetica"/>
+                <w:sz w:val="20"/>
+                <w:szCs w:val="20"/>
+              </w:rPr>
+              <w:t>YELLOW ELEC PUMP</w:t>
+            </w:r>
+            <w:r>
+              <w:rPr>
+                <w:rFonts w:ascii="Helvetica" w:hAnsi="Helvetica"/>
+                <w:sz w:val="20"/>
+                <w:szCs w:val="20"/>
+              </w:rPr>
+              <w:t xml:space="preserve">. </w:t>
+            </w:r>
+            <w:r>
+              <w:rPr>
+                <w:rFonts w:ascii="Helvetica" w:hAnsi="Helvetica"/>
+                <w:sz w:val="20"/>
+                <w:szCs w:val="20"/>
+              </w:rPr>
+              <w:t>. . . . . . . . . . . . . . . .</w:t>
+            </w:r>
+            <w:r>
+              <w:rPr>
+                <w:rFonts w:ascii="Helvetica" w:hAnsi="Helvetica"/>
+                <w:sz w:val="20"/>
+                <w:szCs w:val="20"/>
+              </w:rPr>
+              <w:t xml:space="preserve"> </w:t>
+            </w:r>
+            <w:r>
+              <w:rPr>
+                <w:rFonts w:ascii="Helvetica" w:hAnsi="Helvetica"/>
+                <w:sz w:val="20"/>
+                <w:szCs w:val="20"/>
+              </w:rPr>
+              <w:t>OFF</w:t>
             </w:r>
           </w:p>
         </w:tc>
@@ -2619,7 +2340,6 @@
             <w:tcW w:w="285" w:type="dxa"/>
             <w:tcBorders>
               <w:left w:val="single" w:sz="4" w:space="0" w:color="auto"/>
-              <w:right w:val="single" w:sz="4" w:space="0" w:color="auto"/>
             </w:tcBorders>
             <w:vAlign w:val="center"/>
           </w:tcPr>
@@ -2639,8 +2359,7 @@
             <w:tcW w:w="4535" w:type="dxa"/>
             <w:tcBorders>
               <w:top w:val="single" w:sz="4" w:space="0" w:color="auto"/>
-              <w:left w:val="single" w:sz="4" w:space="0" w:color="auto"/>
-              <w:right w:val="single" w:sz="4" w:space="0" w:color="auto"/>
+              <w:bottom w:val="single" w:sz="4" w:space="0" w:color="auto"/>
             </w:tcBorders>
             <w:shd w:val="clear" w:color="auto" w:fill="FFFFFF" w:themeFill="background1"/>
             <w:vAlign w:val="center"/>
@@ -2654,32 +2373,6 @@
                 <w:szCs w:val="20"/>
               </w:rPr>
             </w:pPr>
-            <w:r>
-              <w:rPr>
-                <w:rFonts w:ascii="Helvetica" w:hAnsi="Helvetica"/>
-                <w:sz w:val="20"/>
-                <w:szCs w:val="20"/>
-              </w:rPr>
-              <w:t xml:space="preserve">OXYGEN. . . . . . . . . . . . . . . . . . . . . . . . </w:t>
-            </w:r>
-            <w:proofErr w:type="gramStart"/>
-            <w:r>
-              <w:rPr>
-                <w:rFonts w:ascii="Helvetica" w:hAnsi="Helvetica"/>
-                <w:sz w:val="20"/>
-                <w:szCs w:val="20"/>
-              </w:rPr>
-              <w:t>. . . .</w:t>
-            </w:r>
-            <w:proofErr w:type="gramEnd"/>
-            <w:r>
-              <w:rPr>
-                <w:rFonts w:ascii="Helvetica" w:hAnsi="Helvetica"/>
-                <w:sz w:val="20"/>
-                <w:szCs w:val="20"/>
-              </w:rPr>
-              <w:t xml:space="preserve"> OFF</w:t>
-            </w:r>
           </w:p>
         </w:tc>
       </w:tr>
@@ -2746,54 +2439,32 @@
           <w:tcPr>
             <w:tcW w:w="4535" w:type="dxa"/>
             <w:tcBorders>
-              <w:left w:val="single" w:sz="4" w:space="0" w:color="auto"/>
-              <w:right w:val="single" w:sz="4" w:space="0" w:color="auto"/>
-            </w:tcBorders>
-            <w:shd w:val="clear" w:color="auto" w:fill="FFFFFF" w:themeFill="background1"/>
-            <w:vAlign w:val="center"/>
-          </w:tcPr>
-          <w:p>
-            <w:pPr>
-              <w:jc w:val="both"/>
-              <w:rPr>
-                <w:rFonts w:ascii="Helvetica" w:hAnsi="Helvetica"/>
-                <w:sz w:val="20"/>
-                <w:szCs w:val="20"/>
-              </w:rPr>
-            </w:pPr>
-            <w:r>
-              <w:rPr>
-                <w:rFonts w:ascii="Helvetica" w:hAnsi="Helvetica"/>
-                <w:sz w:val="20"/>
-                <w:szCs w:val="20"/>
-              </w:rPr>
-              <w:t>EMER EX</w:t>
-            </w:r>
-            <w:r>
-              <w:rPr>
-                <w:rFonts w:ascii="Helvetica" w:hAnsi="Helvetica"/>
-                <w:sz w:val="20"/>
-                <w:szCs w:val="20"/>
-              </w:rPr>
-              <w:t xml:space="preserve">IT LT. . . . . . . . . . . . . . . . . . . </w:t>
-            </w:r>
-            <w:proofErr w:type="gramStart"/>
-            <w:r>
-              <w:rPr>
-                <w:rFonts w:ascii="Helvetica" w:hAnsi="Helvetica"/>
-                <w:sz w:val="20"/>
-                <w:szCs w:val="20"/>
-              </w:rPr>
-              <w:t>. . . .</w:t>
-            </w:r>
-            <w:proofErr w:type="gramEnd"/>
-            <w:r>
-              <w:rPr>
-                <w:rFonts w:ascii="Helvetica" w:hAnsi="Helvetica"/>
-                <w:sz w:val="20"/>
-                <w:szCs w:val="20"/>
-              </w:rPr>
-              <w:t xml:space="preserve"> . OFF</w:t>
+              <w:top w:val="single" w:sz="4" w:space="0" w:color="auto"/>
+              <w:left w:val="single" w:sz="4" w:space="0" w:color="auto"/>
+              <w:bottom w:val="single" w:sz="4" w:space="0" w:color="auto"/>
+              <w:right w:val="single" w:sz="4" w:space="0" w:color="auto"/>
+            </w:tcBorders>
+            <w:shd w:val="clear" w:color="auto" w:fill="D9D9D9" w:themeFill="background1" w:themeFillShade="D9"/>
+            <w:vAlign w:val="center"/>
+          </w:tcPr>
+          <w:p>
+            <w:pPr>
+              <w:jc w:val="center"/>
+              <w:rPr>
+                <w:rFonts w:ascii="Helvetica" w:hAnsi="Helvetica"/>
+                <w:sz w:val="20"/>
+                <w:szCs w:val="20"/>
+              </w:rPr>
+            </w:pPr>
+            <w:r>
+              <w:rPr>
+                <w:rFonts w:ascii="Helvetica" w:hAnsi="Helvetica"/>
+                <w:b/>
+                <w:bCs/>
+                <w:sz w:val="24"/>
+                <w:szCs w:val="24"/>
+              </w:rPr>
+              <w:t>SECURING THE AIRCRAFT</w:t>
             </w:r>
           </w:p>
         </w:tc>
@@ -2861,45 +2532,28 @@
           <w:tcPr>
             <w:tcW w:w="4535" w:type="dxa"/>
             <w:tcBorders>
-              <w:left w:val="single" w:sz="4" w:space="0" w:color="auto"/>
-              <w:right w:val="single" w:sz="4" w:space="0" w:color="auto"/>
-            </w:tcBorders>
-            <w:vAlign w:val="center"/>
-          </w:tcPr>
-          <w:p>
-            <w:pPr>
-              <w:jc w:val="both"/>
-              <w:rPr>
-                <w:rFonts w:ascii="Helvetica" w:hAnsi="Helvetica"/>
-                <w:sz w:val="20"/>
-                <w:szCs w:val="20"/>
-              </w:rPr>
-            </w:pPr>
-            <w:r>
-              <w:rPr>
-                <w:rFonts w:ascii="Helvetica" w:hAnsi="Helvetica"/>
-                <w:sz w:val="20"/>
-                <w:szCs w:val="20"/>
-              </w:rPr>
-              <w:t xml:space="preserve">EFBs. . . . . . . . . . . . . . . . . . . . . . . . . . . </w:t>
-            </w:r>
-            <w:proofErr w:type="gramStart"/>
-            <w:r>
-              <w:rPr>
-                <w:rFonts w:ascii="Helvetica" w:hAnsi="Helvetica"/>
-                <w:sz w:val="20"/>
-                <w:szCs w:val="20"/>
-              </w:rPr>
-              <w:t>. . . .</w:t>
-            </w:r>
-            <w:proofErr w:type="gramEnd"/>
-            <w:r>
-              <w:rPr>
-                <w:rFonts w:ascii="Helvetica" w:hAnsi="Helvetica"/>
-                <w:sz w:val="20"/>
-                <w:szCs w:val="20"/>
-              </w:rPr>
-              <w:t xml:space="preserve"> . OFF</w:t>
+              <w:top w:val="single" w:sz="4" w:space="0" w:color="auto"/>
+              <w:left w:val="single" w:sz="4" w:space="0" w:color="auto"/>
+              <w:right w:val="single" w:sz="4" w:space="0" w:color="auto"/>
+            </w:tcBorders>
+            <w:vAlign w:val="center"/>
+          </w:tcPr>
+          <w:p>
+            <w:pPr>
+              <w:jc w:val="both"/>
+              <w:rPr>
+                <w:rFonts w:ascii="Helvetica" w:hAnsi="Helvetica"/>
+                <w:sz w:val="20"/>
+                <w:szCs w:val="20"/>
+              </w:rPr>
+            </w:pPr>
+            <w:r>
+              <w:rPr>
+                <w:rFonts w:ascii="Helvetica" w:hAnsi="Helvetica"/>
+                <w:sz w:val="20"/>
+                <w:szCs w:val="20"/>
+              </w:rPr>
+              <w:t>OXYGEN. . . . . . . . . . . . . . . . . . . . . . . . . . . . OFF</w:t>
             </w:r>
           </w:p>
         </w:tc>
@@ -2968,45 +2622,26 @@
             <w:tcW w:w="4535" w:type="dxa"/>
             <w:tcBorders>
               <w:left w:val="single" w:sz="4" w:space="0" w:color="auto"/>
-              <w:bottom w:val="single" w:sz="4" w:space="0" w:color="auto"/>
-              <w:right w:val="single" w:sz="4" w:space="0" w:color="auto"/>
-            </w:tcBorders>
-            <w:vAlign w:val="center"/>
-          </w:tcPr>
-          <w:p>
-            <w:pPr>
-              <w:jc w:val="both"/>
-              <w:rPr>
-                <w:rFonts w:ascii="Helvetica" w:hAnsi="Helvetica"/>
-                <w:sz w:val="20"/>
-                <w:szCs w:val="20"/>
-              </w:rPr>
-            </w:pPr>
-            <w:r>
-              <w:rPr>
-                <w:rFonts w:ascii="Helvetica" w:hAnsi="Helvetica"/>
-                <w:sz w:val="20"/>
-                <w:szCs w:val="20"/>
-              </w:rPr>
-              <w:t xml:space="preserve">BATTERIES. . . . . . . . . . . . . . . . . . . . . </w:t>
-            </w:r>
-            <w:proofErr w:type="gramStart"/>
-            <w:r>
-              <w:rPr>
-                <w:rFonts w:ascii="Helvetica" w:hAnsi="Helvetica"/>
-                <w:sz w:val="20"/>
-                <w:szCs w:val="20"/>
-              </w:rPr>
-              <w:t>. . . .</w:t>
-            </w:r>
-            <w:proofErr w:type="gramEnd"/>
-            <w:r>
-              <w:rPr>
-                <w:rFonts w:ascii="Helvetica" w:hAnsi="Helvetica"/>
-                <w:sz w:val="20"/>
-                <w:szCs w:val="20"/>
-              </w:rPr>
-              <w:t xml:space="preserve"> . OFF</w:t>
+              <w:right w:val="single" w:sz="4" w:space="0" w:color="auto"/>
+            </w:tcBorders>
+            <w:vAlign w:val="center"/>
+          </w:tcPr>
+          <w:p>
+            <w:pPr>
+              <w:jc w:val="both"/>
+              <w:rPr>
+                <w:rFonts w:ascii="Helvetica" w:hAnsi="Helvetica"/>
+                <w:sz w:val="20"/>
+                <w:szCs w:val="20"/>
+              </w:rPr>
+            </w:pPr>
+            <w:r>
+              <w:rPr>
+                <w:rFonts w:ascii="Helvetica" w:hAnsi="Helvetica"/>
+                <w:sz w:val="20"/>
+                <w:szCs w:val="20"/>
+              </w:rPr>
+              <w:t>EMER EXIT LT. . . . . . . . . . . . . . . . . . . . . . . . OFF</w:t>
             </w:r>
           </w:p>
         </w:tc>
@@ -3055,6 +2690,7 @@
             <w:tcW w:w="285" w:type="dxa"/>
             <w:tcBorders>
               <w:left w:val="single" w:sz="4" w:space="0" w:color="auto"/>
+              <w:right w:val="single" w:sz="4" w:space="0" w:color="auto"/>
             </w:tcBorders>
             <w:vAlign w:val="center"/>
           </w:tcPr>
@@ -3073,20 +2709,99 @@
           <w:tcPr>
             <w:tcW w:w="4535" w:type="dxa"/>
             <w:tcBorders>
+              <w:left w:val="single" w:sz="4" w:space="0" w:color="auto"/>
+              <w:bottom w:val="single" w:sz="4" w:space="0" w:color="auto"/>
+              <w:right w:val="single" w:sz="4" w:space="0" w:color="auto"/>
+            </w:tcBorders>
+            <w:vAlign w:val="center"/>
+          </w:tcPr>
+          <w:p>
+            <w:pPr>
+              <w:jc w:val="both"/>
+              <w:rPr>
+                <w:rFonts w:ascii="Helvetica" w:hAnsi="Helvetica"/>
+                <w:sz w:val="20"/>
+                <w:szCs w:val="20"/>
+              </w:rPr>
+            </w:pPr>
+            <w:r>
+              <w:rPr>
+                <w:rFonts w:ascii="Helvetica" w:hAnsi="Helvetica"/>
+                <w:sz w:val="20"/>
+                <w:szCs w:val="20"/>
+              </w:rPr>
+              <w:t>BATTERIES. . . . . . . . . . . . . . . . . . . . . . . . . . OFF</w:t>
+            </w:r>
+          </w:p>
+        </w:tc>
+      </w:tr>
+      <w:tr>
+        <w:tc>
+          <w:tcPr>
+            <w:tcW w:w="4531" w:type="dxa"/>
+            <w:gridSpan w:val="2"/>
+            <w:tcBorders>
+              <w:left w:val="single" w:sz="4" w:space="0" w:color="auto"/>
+              <w:right w:val="single" w:sz="4" w:space="0" w:color="auto"/>
+            </w:tcBorders>
+            <w:vAlign w:val="center"/>
+          </w:tcPr>
+          <w:p>
+            <w:pPr>
+              <w:pStyle w:val="ListParagraph"/>
+              <w:numPr>
+                <w:ilvl w:val="0"/>
+                <w:numId w:val="1"/>
+              </w:numPr>
+              <w:jc w:val="both"/>
+              <w:rPr>
+                <w:rFonts w:ascii="Helvetica" w:hAnsi="Helvetica"/>
+                <w:i/>
+                <w:iCs/>
+                <w:sz w:val="20"/>
+                <w:szCs w:val="20"/>
+              </w:rPr>
+            </w:pPr>
+            <w:r>
+              <w:rPr>
+                <w:rFonts w:ascii="Helvetica" w:hAnsi="Helvetica"/>
+                <w:i/>
+                <w:iCs/>
+                <w:sz w:val="20"/>
+                <w:szCs w:val="20"/>
+              </w:rPr>
+              <w:t>TO CONFIRM NORM</w:t>
+            </w:r>
+          </w:p>
+        </w:tc>
+        <w:tc>
+          <w:tcPr>
+            <w:tcW w:w="285" w:type="dxa"/>
+            <w:tcBorders>
+              <w:left w:val="single" w:sz="4" w:space="0" w:color="auto"/>
+            </w:tcBorders>
+            <w:vAlign w:val="center"/>
+          </w:tcPr>
+          <w:p>
+            <w:pPr>
+              <w:jc w:val="center"/>
+              <w:rPr>
+                <w:rFonts w:ascii="Helvetica" w:hAnsi="Helvetica"/>
+                <w:sz w:val="20"/>
+                <w:szCs w:val="20"/>
+              </w:rPr>
+            </w:pPr>
+          </w:p>
+        </w:tc>
+        <w:tc>
+          <w:tcPr>
+            <w:tcW w:w="4535" w:type="dxa"/>
+            <w:tcBorders>
               <w:top w:val="single" w:sz="4" w:space="0" w:color="auto"/>
             </w:tcBorders>
             <w:vAlign w:val="center"/>
           </w:tcPr>
-          <w:p>
-            <w:pPr>
-              <w:jc w:val="both"/>
-              <w:rPr>
-                <w:rFonts w:ascii="Helvetica" w:hAnsi="Helvetica"/>
-                <w:sz w:val="20"/>
-                <w:szCs w:val="20"/>
-              </w:rPr>
-            </w:pPr>
-          </w:p>
+          <w:p/>
         </w:tc>
       </w:tr>
       <w:tr>
@@ -3107,29 +2822,84 @@
           </w:tcPr>
           <w:p>
             <w:pPr>
-              <w:pStyle w:val="ListParagraph"/>
-              <w:numPr>
-                <w:ilvl w:val="0"/>
-                <w:numId w:val="1"/>
-              </w:numPr>
-              <w:jc w:val="both"/>
-              <w:rPr>
-                <w:rFonts w:ascii="Helvetica" w:hAnsi="Helvetica"/>
-                <w:i/>
-                <w:iCs/>
-                <w:sz w:val="20"/>
-                <w:szCs w:val="20"/>
-              </w:rPr>
-            </w:pPr>
-            <w:r>
-              <w:rPr>
-                <w:rFonts w:ascii="Helvetica" w:hAnsi="Helvetica"/>
-                <w:i/>
-                <w:iCs/>
-                <w:sz w:val="20"/>
-                <w:szCs w:val="20"/>
-              </w:rPr>
-              <w:t>TO CONFIRM NORM</w:t>
+              <w:jc w:val="both"/>
+              <w:rPr>
+                <w:rFonts w:ascii="Helvetica" w:hAnsi="Helvetica"/>
+                <w:sz w:val="20"/>
+                <w:szCs w:val="20"/>
+              </w:rPr>
+            </w:pPr>
+            <w:r>
+              <w:rPr>
+                <w:rFonts w:ascii="Helvetica" w:hAnsi="Helvetica"/>
+                <w:sz w:val="20"/>
+                <w:szCs w:val="20"/>
+              </w:rPr>
+              <w:t>CABIN</w:t>
+            </w:r>
+            <w:r>
+              <w:rPr>
+                <w:rFonts w:ascii="Helvetica" w:hAnsi="Helvetica"/>
+                <w:sz w:val="20"/>
+                <w:szCs w:val="20"/>
+              </w:rPr>
+              <w:t>. . . . . . . . . . . . . . . . . . . .</w:t>
+            </w:r>
+            <w:r>
+              <w:rPr>
+                <w:rFonts w:ascii="Helvetica" w:hAnsi="Helvetica"/>
+                <w:sz w:val="20"/>
+                <w:szCs w:val="20"/>
+              </w:rPr>
+              <w:t xml:space="preserve"> </w:t>
+            </w:r>
+            <w:r>
+              <w:rPr>
+                <w:rFonts w:ascii="Helvetica" w:hAnsi="Helvetica"/>
+                <w:sz w:val="20"/>
+                <w:szCs w:val="20"/>
+              </w:rPr>
+              <w:t>. . . .</w:t>
+            </w:r>
+            <w:r>
+              <w:rPr>
+                <w:rFonts w:ascii="Helvetica" w:hAnsi="Helvetica"/>
+                <w:sz w:val="20"/>
+                <w:szCs w:val="20"/>
+              </w:rPr>
+              <w:t xml:space="preserve"> </w:t>
+            </w:r>
+            <w:r>
+              <w:rPr>
+                <w:rFonts w:ascii="Helvetica" w:hAnsi="Helvetica"/>
+                <w:sz w:val="20"/>
+                <w:szCs w:val="20"/>
+              </w:rPr>
+              <w:t>. . . .</w:t>
+            </w:r>
+            <w:r>
+              <w:rPr>
+                <w:rFonts w:ascii="Helvetica" w:hAnsi="Helvetica"/>
+                <w:sz w:val="20"/>
+                <w:szCs w:val="20"/>
+              </w:rPr>
+              <w:t xml:space="preserve"> </w:t>
+            </w:r>
+            <w:r>
+              <w:rPr>
+                <w:rFonts w:ascii="Helvetica" w:hAnsi="Helvetica"/>
+                <w:sz w:val="20"/>
+                <w:szCs w:val="20"/>
+              </w:rPr>
+              <w:t>.</w:t>
+            </w:r>
+            <w:r>
+              <w:rPr>
+                <w:rFonts w:ascii="Helvetica" w:hAnsi="Helvetica"/>
+                <w:sz w:val="20"/>
+                <w:szCs w:val="20"/>
+              </w:rPr>
+              <w:t xml:space="preserve"> READY</w:t>
             </w:r>
           </w:p>
         </w:tc>
@@ -3166,17 +2936,18 @@
               <w:top w:val="single" w:sz="4" w:space="0" w:color="auto"/>
               <w:bottom w:val="single" w:sz="4" w:space="0" w:color="auto"/>
             </w:tcBorders>
-            <w:vAlign w:val="center"/>
-          </w:tcPr>
-          <w:p>
-            <w:pPr>
-              <w:jc w:val="both"/>
-              <w:rPr>
-                <w:rFonts w:ascii="Helvetica" w:hAnsi="Helvetica"/>
-                <w:i/>
-                <w:iCs/>
-                <w:sz w:val="20"/>
-                <w:szCs w:val="20"/>
+            <w:shd w:val="clear" w:color="auto" w:fill="auto"/>
+            <w:vAlign w:val="center"/>
+          </w:tcPr>
+          <w:p>
+            <w:pPr>
+              <w:jc w:val="center"/>
+              <w:rPr>
+                <w:rFonts w:ascii="Helvetica" w:hAnsi="Helvetica"/>
+                <w:b/>
+                <w:bCs/>
+                <w:sz w:val="24"/>
+                <w:szCs w:val="24"/>
               </w:rPr>
             </w:pPr>
           </w:p>
@@ -3184,6 +2955,9 @@
         <w:tc>
           <w:tcPr>
             <w:tcW w:w="285" w:type="dxa"/>
+            <w:tcBorders>
+              <w:left w:val="nil"/>
+            </w:tcBorders>
             <w:vAlign w:val="center"/>
           </w:tcPr>
           <w:p>
@@ -3221,20 +2995,18 @@
               <w:jc w:val="center"/>
               <w:rPr>
                 <w:rFonts w:ascii="Helvetica" w:hAnsi="Helvetica"/>
+                <w:sz w:val="20"/>
+                <w:szCs w:val="20"/>
+              </w:rPr>
+            </w:pPr>
+            <w:r>
+              <w:rPr>
+                <w:rFonts w:ascii="Helvetica" w:hAnsi="Helvetica"/>
                 <w:b/>
                 <w:bCs/>
                 <w:sz w:val="24"/>
                 <w:szCs w:val="24"/>
               </w:rPr>
-            </w:pPr>
-            <w:r>
-              <w:rPr>
-                <w:rFonts w:ascii="Helvetica" w:hAnsi="Helvetica"/>
-                <w:b/>
-                <w:bCs/>
-                <w:sz w:val="24"/>
-                <w:szCs w:val="24"/>
-              </w:rPr>
               <w:t>LINE-UP</w:t>
             </w:r>
           </w:p>
@@ -3245,6 +3017,73 @@
             <w:tcBorders>
               <w:left w:val="single" w:sz="4" w:space="0" w:color="auto"/>
             </w:tcBorders>
+            <w:vAlign w:val="center"/>
+          </w:tcPr>
+          <w:p>
+            <w:pPr>
+              <w:jc w:val="center"/>
+              <w:rPr>
+                <w:rFonts w:ascii="Helvetica" w:hAnsi="Helvetica"/>
+                <w:sz w:val="20"/>
+                <w:szCs w:val="20"/>
+              </w:rPr>
+            </w:pPr>
+          </w:p>
+        </w:tc>
+      </w:tr>
+      <w:tr>
+        <w:tc>
+          <w:tcPr>
+            <w:tcW w:w="4531" w:type="dxa"/>
+            <w:gridSpan w:val="2"/>
+            <w:tcBorders>
+              <w:top w:val="single" w:sz="4" w:space="0" w:color="auto"/>
+              <w:left w:val="single" w:sz="4" w:space="0" w:color="auto"/>
+              <w:right w:val="single" w:sz="4" w:space="0" w:color="auto"/>
+            </w:tcBorders>
+            <w:vAlign w:val="center"/>
+          </w:tcPr>
+          <w:p>
+            <w:pPr>
+              <w:jc w:val="both"/>
+              <w:rPr>
+                <w:rFonts w:ascii="Helvetica" w:hAnsi="Helvetica"/>
+                <w:sz w:val="20"/>
+                <w:szCs w:val="20"/>
+              </w:rPr>
+            </w:pPr>
+            <w:r>
+              <w:rPr>
+                <w:rFonts w:ascii="Helvetica" w:hAnsi="Helvetica"/>
+                <w:sz w:val="20"/>
+                <w:szCs w:val="20"/>
+              </w:rPr>
+              <w:t>T.O. RWY. . . . . . . . . . . . . . . . . . . . ____ (BOTH)</w:t>
+            </w:r>
+          </w:p>
+        </w:tc>
+        <w:tc>
+          <w:tcPr>
+            <w:tcW w:w="285" w:type="dxa"/>
+            <w:tcBorders>
+              <w:left w:val="single" w:sz="4" w:space="0" w:color="auto"/>
+            </w:tcBorders>
+            <w:vAlign w:val="center"/>
+          </w:tcPr>
+          <w:p>
+            <w:pPr>
+              <w:jc w:val="center"/>
+              <w:rPr>
+                <w:rFonts w:ascii="Helvetica" w:hAnsi="Helvetica"/>
+                <w:sz w:val="20"/>
+                <w:szCs w:val="20"/>
+              </w:rPr>
+            </w:pPr>
+          </w:p>
+        </w:tc>
+        <w:tc>
+          <w:tcPr>
+            <w:tcW w:w="4535" w:type="dxa"/>
             <w:vAlign w:val="center"/>
           </w:tcPr>
           <w:p>
@@ -3269,46 +3108,28 @@
             <w:tcW w:w="4531" w:type="dxa"/>
             <w:gridSpan w:val="2"/>
             <w:tcBorders>
-              <w:top w:val="single" w:sz="4" w:space="0" w:color="auto"/>
-              <w:left w:val="single" w:sz="4" w:space="0" w:color="auto"/>
-              <w:right w:val="single" w:sz="4" w:space="0" w:color="auto"/>
-            </w:tcBorders>
-            <w:vAlign w:val="center"/>
-          </w:tcPr>
-          <w:p>
-            <w:pPr>
-              <w:jc w:val="both"/>
-              <w:rPr>
-                <w:rFonts w:ascii="Helvetica" w:hAnsi="Helvetica"/>
-                <w:sz w:val="20"/>
-                <w:szCs w:val="20"/>
-              </w:rPr>
-            </w:pPr>
-            <w:r>
-              <w:rPr>
-                <w:rFonts w:ascii="Helvetica" w:hAnsi="Helvetica"/>
-                <w:sz w:val="20"/>
-                <w:szCs w:val="20"/>
-              </w:rPr>
-              <w:t xml:space="preserve">T.O. RWY. . . . . . . . . . . . . . . . </w:t>
-            </w:r>
-            <w:proofErr w:type="gramStart"/>
-            <w:r>
-              <w:rPr>
-                <w:rFonts w:ascii="Helvetica" w:hAnsi="Helvetica"/>
-                <w:sz w:val="20"/>
-                <w:szCs w:val="20"/>
-              </w:rPr>
-              <w:t>. . . .</w:t>
-            </w:r>
-            <w:proofErr w:type="gramEnd"/>
-            <w:r>
-              <w:rPr>
-                <w:rFonts w:ascii="Helvetica" w:hAnsi="Helvetica"/>
-                <w:sz w:val="20"/>
-                <w:szCs w:val="20"/>
-              </w:rPr>
-              <w:t xml:space="preserve"> ____ (BOTH)</w:t>
+              <w:left w:val="single" w:sz="4" w:space="0" w:color="auto"/>
+              <w:right w:val="single" w:sz="4" w:space="0" w:color="auto"/>
+            </w:tcBorders>
+            <w:vAlign w:val="center"/>
+          </w:tcPr>
+          <w:p>
+            <w:pPr>
+              <w:jc w:val="both"/>
+              <w:rPr>
+                <w:rFonts w:ascii="Helvetica" w:hAnsi="Helvetica"/>
+                <w:sz w:val="20"/>
+                <w:szCs w:val="20"/>
+                <w:lang w:val="fr-CA"/>
+              </w:rPr>
+            </w:pPr>
+            <w:r>
+              <w:rPr>
+                <w:rFonts w:ascii="Helvetica" w:hAnsi="Helvetica"/>
+                <w:sz w:val="20"/>
+                <w:szCs w:val="20"/>
+              </w:rPr>
+              <w:t>TCAS. . . . . . . . . . . . . . . . . . . . . . . . . . . . . . ____</w:t>
             </w:r>
           </w:p>
         </w:tc>
@@ -3327,72 +3148,7 @@
                 <w:rFonts w:ascii="Helvetica" w:hAnsi="Helvetica"/>
                 <w:sz w:val="20"/>
                 <w:szCs w:val="20"/>
-              </w:rPr>
-            </w:pPr>
-          </w:p>
-        </w:tc>
-      </w:tr>
-      <w:tr>
-        <w:tc>
-          <w:tcPr>
-            <w:tcW w:w="4531" w:type="dxa"/>
-            <w:gridSpan w:val="2"/>
-            <w:tcBorders>
-              <w:left w:val="single" w:sz="4" w:space="0" w:color="auto"/>
-              <w:right w:val="single" w:sz="4" w:space="0" w:color="auto"/>
-            </w:tcBorders>
-            <w:vAlign w:val="center"/>
-          </w:tcPr>
-          <w:p>
-            <w:pPr>
-              <w:jc w:val="both"/>
-              <w:rPr>
-                <w:rFonts w:ascii="Helvetica" w:hAnsi="Helvetica"/>
-                <w:sz w:val="20"/>
-                <w:szCs w:val="20"/>
-              </w:rPr>
-            </w:pPr>
-            <w:r>
-              <w:rPr>
-                <w:rFonts w:ascii="Helvetica" w:hAnsi="Helvetica"/>
-                <w:sz w:val="20"/>
-                <w:szCs w:val="20"/>
-              </w:rPr>
-              <w:t>TCAS. . . . . . . . . . . . . . . . . . . . . . . . . . . . . . ____</w:t>
-            </w:r>
-          </w:p>
-        </w:tc>
-        <w:tc>
-          <w:tcPr>
-            <w:tcW w:w="285" w:type="dxa"/>
-            <w:tcBorders>
-              <w:left w:val="single" w:sz="4" w:space="0" w:color="auto"/>
-            </w:tcBorders>
-            <w:vAlign w:val="center"/>
-          </w:tcPr>
-          <w:p>
-            <w:pPr>
-              <w:jc w:val="center"/>
-              <w:rPr>
-                <w:rFonts w:ascii="Helvetica" w:hAnsi="Helvetica"/>
-                <w:sz w:val="20"/>
-                <w:szCs w:val="20"/>
-              </w:rPr>
-            </w:pPr>
-          </w:p>
-        </w:tc>
-        <w:tc>
-          <w:tcPr>
-            <w:tcW w:w="4535" w:type="dxa"/>
-            <w:vAlign w:val="center"/>
-          </w:tcPr>
-          <w:p>
-            <w:pPr>
-              <w:jc w:val="center"/>
-              <w:rPr>
-                <w:rFonts w:ascii="Helvetica" w:hAnsi="Helvetica"/>
-                <w:sz w:val="20"/>
-                <w:szCs w:val="20"/>
+                <w:lang w:val="fr-CA"/>
               </w:rPr>
             </w:pPr>
           </w:p>
@@ -3590,7 +3346,7 @@
 </file>
 
 <file path=word/endnotes.xml><?xml version="1.0" encoding="utf-8"?>
-<w:endnotes xmlns:wpc="http://schemas.microsoft.com/office/word/2010/wordprocessingCanvas" xmlns:cx="http://schemas.microsoft.com/office/drawing/2014/chartex" xmlns:cx1="http://schemas.microsoft.com/office/drawing/2015/9/8/chartex" xmlns:cx2="http://schemas.microsoft.com/office/drawing/2015/10/21/chartex" xmlns:cx3="http://schemas.microsoft.com/office/drawing/2016/5/9/chartex" xmlns:cx4="http://schemas.microsoft.com/office/drawing/2016/5/10/chartex" xmlns:cx5="http://schemas.microsoft.com/office/drawing/2016/5/11/chartex" xmlns:cx6="http://schemas.microsoft.com/office/drawing/2016/5/12/chartex" xmlns:cx7="http://schemas.microsoft.com/office/drawing/2016/5/13/chartex" xmlns:cx8="http://schemas.microsoft.com/office/drawing/2016/5/14/chartex" xmlns:mc="http://schemas.openxmlformats.org/markup-compatibility/2006" xmlns:aink="http://schemas.microsoft.com/office/drawing/2016/ink" xmlns:am3d="http://schemas.microsoft.com/office/drawing/2017/model3d" xmlns:o="urn:schemas-microsoft-com:office:office" xmlns:r="http://schemas.openxmlformats.org/officeDocument/2006/relationships" xmlns:m="http://schemas.openxmlformats.org/officeDocument/2006/math" xmlns:v="urn:schemas-microsoft-com:vml" xmlns:wp14="http://schemas.microsoft.com/office/word/2010/wordprocessingDrawing" xmlns:wp="http://schemas.openxmlformats.org/drawingml/2006/wordprocessingDrawing" xmlns:w10="urn:schemas-microsoft-com:office:word" xmlns:w="http://schemas.openxmlformats.org/wordprocessingml/2006/main" xmlns:w14="http://schemas.microsoft.com/office/word/2010/wordml" xmlns:w15="http://schemas.microsoft.com/office/word/2012/wordml" xmlns:w16cex="http://schemas.microsoft.com/office/word/2018/wordml/cex" xmlns:w16cid="http://schemas.microsoft.com/office/word/2016/wordml/cid" xmlns:w16="http://schemas.microsoft.com/office/word/2018/wordml" xmlns:w16sdtdh="http://schemas.microsoft.com/office/word/2020/wordml/sdtdatahash" xmlns:w16se="http://schemas.microsoft.com/office/word/2015/wordml/symex" xmlns:wpg="http://schemas.microsoft.com/office/word/2010/wordprocessingGroup" xmlns:wpi="http://schemas.microsoft.com/office/word/2010/wordprocessingInk" xmlns:wne="http://schemas.microsoft.com/office/word/2006/wordml" xmlns:wps="http://schemas.microsoft.com/office/word/2010/wordprocessingShape" mc:Ignorable="w14 w15 w16se w16cid w16 w16cex w16sdtdh wp14">
+<w:endnotes xmlns:wpc="http://schemas.microsoft.com/office/word/2010/wordprocessingCanvas" xmlns:cx="http://schemas.microsoft.com/office/drawing/2014/chartex" xmlns:cx1="http://schemas.microsoft.com/office/drawing/2015/9/8/chartex" xmlns:cx2="http://schemas.microsoft.com/office/drawing/2015/10/21/chartex" xmlns:cx3="http://schemas.microsoft.com/office/drawing/2016/5/9/chartex" xmlns:cx4="http://schemas.microsoft.com/office/drawing/2016/5/10/chartex" xmlns:cx5="http://schemas.microsoft.com/office/drawing/2016/5/11/chartex" xmlns:cx6="http://schemas.microsoft.com/office/drawing/2016/5/12/chartex" xmlns:cx7="http://schemas.microsoft.com/office/drawing/2016/5/13/chartex" xmlns:cx8="http://schemas.microsoft.com/office/drawing/2016/5/14/chartex" xmlns:mc="http://schemas.openxmlformats.org/markup-compatibility/2006" xmlns:aink="http://schemas.microsoft.com/office/drawing/2016/ink" xmlns:am3d="http://schemas.microsoft.com/office/drawing/2017/model3d" xmlns:o="urn:schemas-microsoft-com:office:office" xmlns:oel="http://schemas.microsoft.com/office/2019/extlst" xmlns:r="http://schemas.openxmlformats.org/officeDocument/2006/relationships" xmlns:m="http://schemas.openxmlformats.org/officeDocument/2006/math" xmlns:v="urn:schemas-microsoft-com:vml" xmlns:wp14="http://schemas.microsoft.com/office/word/2010/wordprocessingDrawing" xmlns:wp="http://schemas.openxmlformats.org/drawingml/2006/wordprocessingDrawing" xmlns:w10="urn:schemas-microsoft-com:office:word" xmlns:w="http://schemas.openxmlformats.org/wordprocessingml/2006/main" xmlns:w14="http://schemas.microsoft.com/office/word/2010/wordml" xmlns:w15="http://schemas.microsoft.com/office/word/2012/wordml" xmlns:w16cex="http://schemas.microsoft.com/office/word/2018/wordml/cex" xmlns:w16cid="http://schemas.microsoft.com/office/word/2016/wordml/cid" xmlns:w16="http://schemas.microsoft.com/office/word/2018/wordml" xmlns:w16sdtdh="http://schemas.microsoft.com/office/word/2020/wordml/sdtdatahash" xmlns:w16se="http://schemas.microsoft.com/office/word/2015/wordml/symex" xmlns:wpg="http://schemas.microsoft.com/office/word/2010/wordprocessingGroup" xmlns:wpi="http://schemas.microsoft.com/office/word/2010/wordprocessingInk" xmlns:wne="http://schemas.microsoft.com/office/word/2006/wordml" xmlns:wps="http://schemas.microsoft.com/office/word/2010/wordprocessingShape" mc:Ignorable="w14 w15 w16se w16cid w16 w16cex w16sdtdh wp14">
   <w:endnote w:type="separator" w:id="-1">
     <w:p>
       <w:pPr>
@@ -3615,7 +3371,7 @@
 </file>
 
 <file path=word/footer1.xml><?xml version="1.0" encoding="utf-8"?>
-<w:ftr xmlns:wpc="http://schemas.microsoft.com/office/word/2010/wordprocessingCanvas" xmlns:cx="http://schemas.microsoft.com/office/drawing/2014/chartex" xmlns:cx1="http://schemas.microsoft.com/office/drawing/2015/9/8/chartex" xmlns:cx2="http://schemas.microsoft.com/office/drawing/2015/10/21/chartex" xmlns:cx3="http://schemas.microsoft.com/office/drawing/2016/5/9/chartex" xmlns:cx4="http://schemas.microsoft.com/office/drawing/2016/5/10/chartex" xmlns:cx5="http://schemas.microsoft.com/office/drawing/2016/5/11/chartex" xmlns:cx6="http://schemas.microsoft.com/office/drawing/2016/5/12/chartex" xmlns:cx7="http://schemas.microsoft.com/office/drawing/2016/5/13/chartex" xmlns:cx8="http://schemas.microsoft.com/office/drawing/2016/5/14/chartex" xmlns:mc="http://schemas.openxmlformats.org/markup-compatibility/2006" xmlns:aink="http://schemas.microsoft.com/office/drawing/2016/ink" xmlns:am3d="http://schemas.microsoft.com/office/drawing/2017/model3d" xmlns:o="urn:schemas-microsoft-com:office:office" xmlns:r="http://schemas.openxmlformats.org/officeDocument/2006/relationships" xmlns:m="http://schemas.openxmlformats.org/officeDocument/2006/math" xmlns:v="urn:schemas-microsoft-com:vml" xmlns:wp14="http://schemas.microsoft.com/office/word/2010/wordprocessingDrawing" xmlns:wp="http://schemas.openxmlformats.org/drawingml/2006/wordprocessingDrawing" xmlns:w10="urn:schemas-microsoft-com:office:word" xmlns:w="http://schemas.openxmlformats.org/wordprocessingml/2006/main" xmlns:w14="http://schemas.microsoft.com/office/word/2010/wordml" xmlns:w15="http://schemas.microsoft.com/office/word/2012/wordml" xmlns:w16cex="http://schemas.microsoft.com/office/word/2018/wordml/cex" xmlns:w16cid="http://schemas.microsoft.com/office/word/2016/wordml/cid" xmlns:w16="http://schemas.microsoft.com/office/word/2018/wordml" xmlns:w16sdtdh="http://schemas.microsoft.com/office/word/2020/wordml/sdtdatahash" xmlns:w16se="http://schemas.microsoft.com/office/word/2015/wordml/symex" xmlns:wpg="http://schemas.microsoft.com/office/word/2010/wordprocessingGroup" xmlns:wpi="http://schemas.microsoft.com/office/word/2010/wordprocessingInk" xmlns:wne="http://schemas.microsoft.com/office/word/2006/wordml" xmlns:wps="http://schemas.microsoft.com/office/word/2010/wordprocessingShape" mc:Ignorable="w14 w15 w16se w16cid w16 w16cex w16sdtdh wp14">
+<w:ftr xmlns:wpc="http://schemas.microsoft.com/office/word/2010/wordprocessingCanvas" xmlns:cx="http://schemas.microsoft.com/office/drawing/2014/chartex" xmlns:cx1="http://schemas.microsoft.com/office/drawing/2015/9/8/chartex" xmlns:cx2="http://schemas.microsoft.com/office/drawing/2015/10/21/chartex" xmlns:cx3="http://schemas.microsoft.com/office/drawing/2016/5/9/chartex" xmlns:cx4="http://schemas.microsoft.com/office/drawing/2016/5/10/chartex" xmlns:cx5="http://schemas.microsoft.com/office/drawing/2016/5/11/chartex" xmlns:cx6="http://schemas.microsoft.com/office/drawing/2016/5/12/chartex" xmlns:cx7="http://schemas.microsoft.com/office/drawing/2016/5/13/chartex" xmlns:cx8="http://schemas.microsoft.com/office/drawing/2016/5/14/chartex" xmlns:mc="http://schemas.openxmlformats.org/markup-compatibility/2006" xmlns:aink="http://schemas.microsoft.com/office/drawing/2016/ink" xmlns:am3d="http://schemas.microsoft.com/office/drawing/2017/model3d" xmlns:o="urn:schemas-microsoft-com:office:office" xmlns:oel="http://schemas.microsoft.com/office/2019/extlst" xmlns:r="http://schemas.openxmlformats.org/officeDocument/2006/relationships" xmlns:m="http://schemas.openxmlformats.org/officeDocument/2006/math" xmlns:v="urn:schemas-microsoft-com:vml" xmlns:wp14="http://schemas.microsoft.com/office/word/2010/wordprocessingDrawing" xmlns:wp="http://schemas.openxmlformats.org/drawingml/2006/wordprocessingDrawing" xmlns:w10="urn:schemas-microsoft-com:office:word" xmlns:w="http://schemas.openxmlformats.org/wordprocessingml/2006/main" xmlns:w14="http://schemas.microsoft.com/office/word/2010/wordml" xmlns:w15="http://schemas.microsoft.com/office/word/2012/wordml" xmlns:w16cex="http://schemas.microsoft.com/office/word/2018/wordml/cex" xmlns:w16cid="http://schemas.microsoft.com/office/word/2016/wordml/cid" xmlns:w16="http://schemas.microsoft.com/office/word/2018/wordml" xmlns:w16sdtdh="http://schemas.microsoft.com/office/word/2020/wordml/sdtdatahash" xmlns:w16se="http://schemas.microsoft.com/office/word/2015/wordml/symex" xmlns:wpg="http://schemas.microsoft.com/office/word/2010/wordprocessingGroup" xmlns:wpi="http://schemas.microsoft.com/office/word/2010/wordprocessingInk" xmlns:wne="http://schemas.microsoft.com/office/word/2006/wordml" xmlns:wps="http://schemas.microsoft.com/office/word/2010/wordprocessingShape" mc:Ignorable="w14 w15 w16se w16cid w16 w16cex w16sdtdh wp14">
   <w:p>
     <w:pPr>
       <w:pStyle w:val="Footer"/>
@@ -3743,7 +3499,41 @@
             <w:noProof/>
           </w:rPr>
           <w:tab/>
-          <w:t>2 DEC 2021</w:t>
+        </w:r>
+        <w:r>
+          <w:rPr>
+            <w:rFonts w:ascii="Helvetica" w:hAnsi="Helvetica" w:cs="Helvetica"/>
+            <w:noProof/>
+          </w:rPr>
+          <w:t>1</w:t>
+        </w:r>
+        <w:r>
+          <w:rPr>
+            <w:rFonts w:ascii="Helvetica" w:hAnsi="Helvetica" w:cs="Helvetica"/>
+            <w:noProof/>
+          </w:rPr>
+          <w:t xml:space="preserve"> </w:t>
+        </w:r>
+        <w:r>
+          <w:rPr>
+            <w:rFonts w:ascii="Helvetica" w:hAnsi="Helvetica" w:cs="Helvetica"/>
+            <w:noProof/>
+          </w:rPr>
+          <w:t xml:space="preserve">APR </w:t>
+        </w:r>
+        <w:r>
+          <w:rPr>
+            <w:rFonts w:ascii="Helvetica" w:hAnsi="Helvetica" w:cs="Helvetica"/>
+            <w:noProof/>
+          </w:rPr>
+          <w:t>202</w:t>
+        </w:r>
+        <w:r>
+          <w:rPr>
+            <w:rFonts w:ascii="Helvetica" w:hAnsi="Helvetica" w:cs="Helvetica"/>
+            <w:noProof/>
+          </w:rPr>
+          <w:t>4</w:t>
         </w:r>
       </w:p>
     </w:sdtContent>
@@ -3752,7 +3542,7 @@
 </file>
 
 <file path=word/footnotes.xml><?xml version="1.0" encoding="utf-8"?>
-<w:footnotes xmlns:wpc="http://schemas.microsoft.com/office/word/2010/wordprocessingCanvas" xmlns:cx="http://schemas.microsoft.com/office/drawing/2014/chartex" xmlns:cx1="http://schemas.microsoft.com/office/drawing/2015/9/8/chartex" xmlns:cx2="http://schemas.microsoft.com/office/drawing/2015/10/21/chartex" xmlns:cx3="http://schemas.microsoft.com/office/drawing/2016/5/9/chartex" xmlns:cx4="http://schemas.microsoft.com/office/drawing/2016/5/10/chartex" xmlns:cx5="http://schemas.microsoft.com/office/drawing/2016/5/11/chartex" xmlns:cx6="http://schemas.microsoft.com/office/drawing/2016/5/12/chartex" xmlns:cx7="http://schemas.microsoft.com/office/drawing/2016/5/13/chartex" xmlns:cx8="http://schemas.microsoft.com/office/drawing/2016/5/14/chartex" xmlns:mc="http://schemas.openxmlformats.org/markup-compatibility/2006" xmlns:aink="http://schemas.microsoft.com/office/drawing/2016/ink" xmlns:am3d="http://schemas.microsoft.com/office/drawing/2017/model3d" xmlns:o="urn:schemas-microsoft-com:office:office" xmlns:r="http://schemas.openxmlformats.org/officeDocument/2006/relationships" xmlns:m="http://schemas.openxmlformats.org/officeDocument/2006/math" xmlns:v="urn:schemas-microsoft-com:vml" xmlns:wp14="http://schemas.microsoft.com/office/word/2010/wordprocessingDrawing" xmlns:wp="http://schemas.openxmlformats.org/drawingml/2006/wordprocessingDrawing" xmlns:w10="urn:schemas-microsoft-com:office:word" xmlns:w="http://schemas.openxmlformats.org/wordprocessingml/2006/main" xmlns:w14="http://schemas.microsoft.com/office/word/2010/wordml" xmlns:w15="http://schemas.microsoft.com/office/word/2012/wordml" xmlns:w16cex="http://schemas.microsoft.com/office/word/2018/wordml/cex" xmlns:w16cid="http://schemas.microsoft.com/office/word/2016/wordml/cid" xmlns:w16="http://schemas.microsoft.com/office/word/2018/wordml" xmlns:w16sdtdh="http://schemas.microsoft.com/office/word/2020/wordml/sdtdatahash" xmlns:w16se="http://schemas.microsoft.com/office/word/2015/wordml/symex" xmlns:wpg="http://schemas.microsoft.com/office/word/2010/wordprocessingGroup" xmlns:wpi="http://schemas.microsoft.com/office/word/2010/wordprocessingInk" xmlns:wne="http://schemas.microsoft.com/office/word/2006/wordml" xmlns:wps="http://schemas.microsoft.com/office/word/2010/wordprocessingShape" mc:Ignorable="w14 w15 w16se w16cid w16 w16cex w16sdtdh wp14">
+<w:footnotes xmlns:wpc="http://schemas.microsoft.com/office/word/2010/wordprocessingCanvas" xmlns:cx="http://schemas.microsoft.com/office/drawing/2014/chartex" xmlns:cx1="http://schemas.microsoft.com/office/drawing/2015/9/8/chartex" xmlns:cx2="http://schemas.microsoft.com/office/drawing/2015/10/21/chartex" xmlns:cx3="http://schemas.microsoft.com/office/drawing/2016/5/9/chartex" xmlns:cx4="http://schemas.microsoft.com/office/drawing/2016/5/10/chartex" xmlns:cx5="http://schemas.microsoft.com/office/drawing/2016/5/11/chartex" xmlns:cx6="http://schemas.microsoft.com/office/drawing/2016/5/12/chartex" xmlns:cx7="http://schemas.microsoft.com/office/drawing/2016/5/13/chartex" xmlns:cx8="http://schemas.microsoft.com/office/drawing/2016/5/14/chartex" xmlns:mc="http://schemas.openxmlformats.org/markup-compatibility/2006" xmlns:aink="http://schemas.microsoft.com/office/drawing/2016/ink" xmlns:am3d="http://schemas.microsoft.com/office/drawing/2017/model3d" xmlns:o="urn:schemas-microsoft-com:office:office" xmlns:oel="http://schemas.microsoft.com/office/2019/extlst" xmlns:r="http://schemas.openxmlformats.org/officeDocument/2006/relationships" xmlns:m="http://schemas.openxmlformats.org/officeDocument/2006/math" xmlns:v="urn:schemas-microsoft-com:vml" xmlns:wp14="http://schemas.microsoft.com/office/word/2010/wordprocessingDrawing" xmlns:wp="http://schemas.openxmlformats.org/drawingml/2006/wordprocessingDrawing" xmlns:w10="urn:schemas-microsoft-com:office:word" xmlns:w="http://schemas.openxmlformats.org/wordprocessingml/2006/main" xmlns:w14="http://schemas.microsoft.com/office/word/2010/wordml" xmlns:w15="http://schemas.microsoft.com/office/word/2012/wordml" xmlns:w16cex="http://schemas.microsoft.com/office/word/2018/wordml/cex" xmlns:w16cid="http://schemas.microsoft.com/office/word/2016/wordml/cid" xmlns:w16="http://schemas.microsoft.com/office/word/2018/wordml" xmlns:w16sdtdh="http://schemas.microsoft.com/office/word/2020/wordml/sdtdatahash" xmlns:w16se="http://schemas.microsoft.com/office/word/2015/wordml/symex" xmlns:wpg="http://schemas.microsoft.com/office/word/2010/wordprocessingGroup" xmlns:wpi="http://schemas.microsoft.com/office/word/2010/wordprocessingInk" xmlns:wne="http://schemas.microsoft.com/office/word/2006/wordml" xmlns:wps="http://schemas.microsoft.com/office/word/2010/wordprocessingShape" mc:Ignorable="w14 w15 w16se w16cid w16 w16cex w16sdtdh wp14">
   <w:footnote w:type="separator" w:id="-1">
     <w:p>
       <w:pPr>
@@ -3777,7 +3567,7 @@
 </file>
 
 <file path=word/header1.xml><?xml version="1.0" encoding="utf-8"?>
-<w:hdr xmlns:wpc="http://schemas.microsoft.com/office/word/2010/wordprocessingCanvas" xmlns:cx="http://schemas.microsoft.com/office/drawing/2014/chartex" xmlns:cx1="http://schemas.microsoft.com/office/drawing/2015/9/8/chartex" xmlns:cx2="http://schemas.microsoft.com/office/drawing/2015/10/21/chartex" xmlns:cx3="http://schemas.microsoft.com/office/drawing/2016/5/9/chartex" xmlns:cx4="http://schemas.microsoft.com/office/drawing/2016/5/10/chartex" xmlns:cx5="http://schemas.microsoft.com/office/drawing/2016/5/11/chartex" xmlns:cx6="http://schemas.microsoft.com/office/drawing/2016/5/12/chartex" xmlns:cx7="http://schemas.microsoft.com/office/drawing/2016/5/13/chartex" xmlns:cx8="http://schemas.microsoft.com/office/drawing/2016/5/14/chartex" xmlns:mc="http://schemas.openxmlformats.org/markup-compatibility/2006" xmlns:aink="http://schemas.microsoft.com/office/drawing/2016/ink" xmlns:am3d="http://schemas.microsoft.com/office/drawing/2017/model3d" xmlns:o="urn:schemas-microsoft-com:office:office" xmlns:r="http://schemas.openxmlformats.org/officeDocument/2006/relationships" xmlns:m="http://schemas.openxmlformats.org/officeDocument/2006/math" xmlns:v="urn:schemas-microsoft-com:vml" xmlns:wp14="http://schemas.microsoft.com/office/word/2010/wordprocessingDrawing" xmlns:wp="http://schemas.openxmlformats.org/drawingml/2006/wordprocessingDrawing" xmlns:w10="urn:schemas-microsoft-com:office:word" xmlns:w="http://schemas.openxmlformats.org/wordprocessingml/2006/main" xmlns:w14="http://schemas.microsoft.com/office/word/2010/wordml" xmlns:w15="http://schemas.microsoft.com/office/word/2012/wordml" xmlns:w16cex="http://schemas.microsoft.com/office/word/2018/wordml/cex" xmlns:w16cid="http://schemas.microsoft.com/office/word/2016/wordml/cid" xmlns:w16="http://schemas.microsoft.com/office/word/2018/wordml" xmlns:w16sdtdh="http://schemas.microsoft.com/office/word/2020/wordml/sdtdatahash" xmlns:w16se="http://schemas.microsoft.com/office/word/2015/wordml/symex" xmlns:wpg="http://schemas.microsoft.com/office/word/2010/wordprocessingGroup" xmlns:wpi="http://schemas.microsoft.com/office/word/2010/wordprocessingInk" xmlns:wne="http://schemas.microsoft.com/office/word/2006/wordml" xmlns:wps="http://schemas.microsoft.com/office/word/2010/wordprocessingShape" mc:Ignorable="w14 w15 w16se w16cid w16 w16cex w16sdtdh wp14">
+<w:hdr xmlns:wpc="http://schemas.microsoft.com/office/word/2010/wordprocessingCanvas" xmlns:cx="http://schemas.microsoft.com/office/drawing/2014/chartex" xmlns:cx1="http://schemas.microsoft.com/office/drawing/2015/9/8/chartex" xmlns:cx2="http://schemas.microsoft.com/office/drawing/2015/10/21/chartex" xmlns:cx3="http://schemas.microsoft.com/office/drawing/2016/5/9/chartex" xmlns:cx4="http://schemas.microsoft.com/office/drawing/2016/5/10/chartex" xmlns:cx5="http://schemas.microsoft.com/office/drawing/2016/5/11/chartex" xmlns:cx6="http://schemas.microsoft.com/office/drawing/2016/5/12/chartex" xmlns:cx7="http://schemas.microsoft.com/office/drawing/2016/5/13/chartex" xmlns:cx8="http://schemas.microsoft.com/office/drawing/2016/5/14/chartex" xmlns:mc="http://schemas.openxmlformats.org/markup-compatibility/2006" xmlns:aink="http://schemas.microsoft.com/office/drawing/2016/ink" xmlns:am3d="http://schemas.microsoft.com/office/drawing/2017/model3d" xmlns:o="urn:schemas-microsoft-com:office:office" xmlns:oel="http://schemas.microsoft.com/office/2019/extlst" xmlns:r="http://schemas.openxmlformats.org/officeDocument/2006/relationships" xmlns:m="http://schemas.openxmlformats.org/officeDocument/2006/math" xmlns:v="urn:schemas-microsoft-com:vml" xmlns:wp14="http://schemas.microsoft.com/office/word/2010/wordprocessingDrawing" xmlns:wp="http://schemas.openxmlformats.org/drawingml/2006/wordprocessingDrawing" xmlns:w10="urn:schemas-microsoft-com:office:word" xmlns:w="http://schemas.openxmlformats.org/wordprocessingml/2006/main" xmlns:w14="http://schemas.microsoft.com/office/word/2010/wordml" xmlns:w15="http://schemas.microsoft.com/office/word/2012/wordml" xmlns:w16cex="http://schemas.microsoft.com/office/word/2018/wordml/cex" xmlns:w16cid="http://schemas.microsoft.com/office/word/2016/wordml/cid" xmlns:w16="http://schemas.microsoft.com/office/word/2018/wordml" xmlns:w16sdtdh="http://schemas.microsoft.com/office/word/2020/wordml/sdtdatahash" xmlns:w16se="http://schemas.microsoft.com/office/word/2015/wordml/symex" xmlns:wpg="http://schemas.microsoft.com/office/word/2010/wordprocessingGroup" xmlns:wpi="http://schemas.microsoft.com/office/word/2010/wordprocessingInk" xmlns:wne="http://schemas.microsoft.com/office/word/2006/wordml" xmlns:wps="http://schemas.microsoft.com/office/word/2010/wordprocessingShape" mc:Ignorable="w14 w15 w16se w16cid w16 w16cex w16sdtdh wp14">
   <w:p>
     <w:pPr>
       <w:pStyle w:val="Header"/>
@@ -3848,7 +3638,7 @@
 </file>
 
 <file path=word/numbering.xml><?xml version="1.0" encoding="utf-8"?>
-<w:numbering xmlns:wpc="http://schemas.microsoft.com/office/word/2010/wordprocessingCanvas" xmlns:cx="http://schemas.microsoft.com/office/drawing/2014/chartex" xmlns:cx1="http://schemas.microsoft.com/office/drawing/2015/9/8/chartex" xmlns:cx2="http://schemas.microsoft.com/office/drawing/2015/10/21/chartex" xmlns:cx3="http://schemas.microsoft.com/office/drawing/2016/5/9/chartex" xmlns:cx4="http://schemas.microsoft.com/office/drawing/2016/5/10/chartex" xmlns:cx5="http://schemas.microsoft.com/office/drawing/2016/5/11/chartex" xmlns:cx6="http://schemas.microsoft.com/office/drawing/2016/5/12/chartex" xmlns:cx7="http://schemas.microsoft.com/office/drawing/2016/5/13/chartex" xmlns:cx8="http://schemas.microsoft.com/office/drawing/2016/5/14/chartex" xmlns:mc="http://schemas.openxmlformats.org/markup-compatibility/2006" xmlns:aink="http://schemas.microsoft.com/office/drawing/2016/ink" xmlns:am3d="http://schemas.microsoft.com/office/drawing/2017/model3d" xmlns:o="urn:schemas-microsoft-com:office:office" xmlns:r="http://schemas.openxmlformats.org/officeDocument/2006/relationships" xmlns:m="http://schemas.openxmlformats.org/officeDocument/2006/math" xmlns:v="urn:schemas-microsoft-com:vml" xmlns:wp14="http://schemas.microsoft.com/office/word/2010/wordprocessingDrawing" xmlns:wp="http://schemas.openxmlformats.org/drawingml/2006/wordprocessingDrawing" xmlns:w10="urn:schemas-microsoft-com:office:word" xmlns:w="http://schemas.openxmlformats.org/wordprocessingml/2006/main" xmlns:w14="http://schemas.microsoft.com/office/word/2010/wordml" xmlns:w15="http://schemas.microsoft.com/office/word/2012/wordml" xmlns:w16cex="http://schemas.microsoft.com/office/word/2018/wordml/cex" xmlns:w16cid="http://schemas.microsoft.com/office/word/2016/wordml/cid" xmlns:w16="http://schemas.microsoft.com/office/word/2018/wordml" xmlns:w16sdtdh="http://schemas.microsoft.com/office/word/2020/wordml/sdtdatahash" xmlns:w16se="http://schemas.microsoft.com/office/word/2015/wordml/symex" xmlns:wpg="http://schemas.microsoft.com/office/word/2010/wordprocessingGroup" xmlns:wpi="http://schemas.microsoft.com/office/word/2010/wordprocessingInk" xmlns:wne="http://schemas.microsoft.com/office/word/2006/wordml" xmlns:wps="http://schemas.microsoft.com/office/word/2010/wordprocessingShape" mc:Ignorable="w14 w15 w16se w16cid w16 w16cex w16sdtdh wp14">
+<w:numbering xmlns:wpc="http://schemas.microsoft.com/office/word/2010/wordprocessingCanvas" xmlns:cx="http://schemas.microsoft.com/office/drawing/2014/chartex" xmlns:cx1="http://schemas.microsoft.com/office/drawing/2015/9/8/chartex" xmlns:cx2="http://schemas.microsoft.com/office/drawing/2015/10/21/chartex" xmlns:cx3="http://schemas.microsoft.com/office/drawing/2016/5/9/chartex" xmlns:cx4="http://schemas.microsoft.com/office/drawing/2016/5/10/chartex" xmlns:cx5="http://schemas.microsoft.com/office/drawing/2016/5/11/chartex" xmlns:cx6="http://schemas.microsoft.com/office/drawing/2016/5/12/chartex" xmlns:cx7="http://schemas.microsoft.com/office/drawing/2016/5/13/chartex" xmlns:cx8="http://schemas.microsoft.com/office/drawing/2016/5/14/chartex" xmlns:mc="http://schemas.openxmlformats.org/markup-compatibility/2006" xmlns:aink="http://schemas.microsoft.com/office/drawing/2016/ink" xmlns:am3d="http://schemas.microsoft.com/office/drawing/2017/model3d" xmlns:o="urn:schemas-microsoft-com:office:office" xmlns:oel="http://schemas.microsoft.com/office/2019/extlst" xmlns:r="http://schemas.openxmlformats.org/officeDocument/2006/relationships" xmlns:m="http://schemas.openxmlformats.org/officeDocument/2006/math" xmlns:v="urn:schemas-microsoft-com:vml" xmlns:wp14="http://schemas.microsoft.com/office/word/2010/wordprocessingDrawing" xmlns:wp="http://schemas.openxmlformats.org/drawingml/2006/wordprocessingDrawing" xmlns:w10="urn:schemas-microsoft-com:office:word" xmlns:w="http://schemas.openxmlformats.org/wordprocessingml/2006/main" xmlns:w14="http://schemas.microsoft.com/office/word/2010/wordml" xmlns:w15="http://schemas.microsoft.com/office/word/2012/wordml" xmlns:w16cex="http://schemas.microsoft.com/office/word/2018/wordml/cex" xmlns:w16cid="http://schemas.microsoft.com/office/word/2016/wordml/cid" xmlns:w16="http://schemas.microsoft.com/office/word/2018/wordml" xmlns:w16sdtdh="http://schemas.microsoft.com/office/word/2020/wordml/sdtdatahash" xmlns:w16se="http://schemas.microsoft.com/office/word/2015/wordml/symex" xmlns:wpg="http://schemas.microsoft.com/office/word/2010/wordprocessingGroup" xmlns:wpi="http://schemas.microsoft.com/office/word/2010/wordprocessingInk" xmlns:wne="http://schemas.microsoft.com/office/word/2006/wordml" xmlns:wps="http://schemas.microsoft.com/office/word/2010/wordprocessingShape" mc:Ignorable="w14 w15 w16se w16cid w16 w16cex w16sdtdh wp14">
   <w:abstractNum w:abstractNumId="0" w15:restartNumberingAfterBreak="0">
     <w:nsid w:val="3E1C0568"/>
     <w:multiLevelType w:val="hybridMultilevel"/>
@@ -4186,13 +3976,13 @@
       </w:rPr>
     </w:lvl>
   </w:abstractNum>
-  <w:num w:numId="1">
+  <w:num w:numId="1" w16cid:durableId="1934195937">
     <w:abstractNumId w:val="2"/>
   </w:num>
-  <w:num w:numId="2">
+  <w:num w:numId="2" w16cid:durableId="1878467394">
     <w:abstractNumId w:val="0"/>
   </w:num>
-  <w:num w:numId="3">
+  <w:num w:numId="3" w16cid:durableId="705913408">
     <w:abstractNumId w:val="1"/>
   </w:num>
 </w:numbering>

</xml_diff>